<commit_message>
new content on graphic design section is added
</commit_message>
<xml_diff>
--- a/full stack.docx
+++ b/full stack.docx
@@ -1630,6 +1630,1062 @@
     <w:p>
       <w:pPr>
         <w:pStyle w:val="ListParagraph"/>
+        <w:ind w:right="0" w:hanging="0"/>
+        <w:rPr/>
+      </w:pPr>
+      <w:r>
+        <w:rPr/>
+      </w:r>
+    </w:p>
+    <w:p>
+      <w:pPr>
+        <w:pStyle w:val="Normal"/>
+        <w:rPr>
+          <w:rFonts w:ascii="Calibri" w:hAnsi="Calibri" w:eastAsia="宋体" w:cs="Times New Roman"/>
+          <w:color w:val="FF4000"/>
+          <w:kern w:val="0"/>
+          <w:sz w:val="28"/>
+          <w:szCs w:val="28"/>
+          <w:shd w:fill="auto" w:val="clear"/>
+          <w:lang w:val="en-US" w:eastAsia="zh-CN" w:bidi="ar-SA"/>
+        </w:rPr>
+      </w:pPr>
+      <w:bookmarkStart w:id="2" w:name="_GoBack3"/>
+      <w:bookmarkEnd w:id="2"/>
+      <w:r>
+        <w:rPr>
+          <w:rFonts w:eastAsia="宋体" w:cs="Times New Roman"/>
+          <w:color w:val="FF4000"/>
+          <w:kern w:val="0"/>
+          <w:sz w:val="28"/>
+          <w:szCs w:val="28"/>
+          <w:shd w:fill="auto" w:val="clear"/>
+          <w:lang w:val="en-US" w:eastAsia="zh-CN" w:bidi="ar-SA"/>
+        </w:rPr>
+        <w:t>Tension</w:t>
+      </w:r>
+    </w:p>
+    <w:p>
+      <w:pPr>
+        <w:pStyle w:val="Normal"/>
+        <w:rPr>
+          <w:lang w:val="en-US"/>
+        </w:rPr>
+      </w:pPr>
+      <w:r>
+        <w:rPr>
+          <w:lang w:val="en-US"/>
+        </w:rPr>
+        <w:t xml:space="preserve">Visual tension in design can make a work very </w:t>
+      </w:r>
+    </w:p>
+    <w:p>
+      <w:pPr>
+        <w:pStyle w:val="Normal"/>
+        <w:rPr>
+          <w:lang w:val="en-US"/>
+        </w:rPr>
+      </w:pPr>
+      <w:r>
+        <w:rPr>
+          <w:lang w:val="en-US"/>
+        </w:rPr>
+        <w:t xml:space="preserve">interesting to look at. Tension in design can be </w:t>
+      </w:r>
+    </w:p>
+    <w:p>
+      <w:pPr>
+        <w:pStyle w:val="Normal"/>
+        <w:rPr>
+          <w:lang w:val="en-US"/>
+        </w:rPr>
+      </w:pPr>
+      <w:r>
+        <w:rPr>
+          <w:lang w:val="en-US"/>
+        </w:rPr>
+        <w:t>created by:</w:t>
+      </w:r>
+    </w:p>
+    <w:p>
+      <w:pPr>
+        <w:pStyle w:val="Normal"/>
+        <w:rPr>
+          <w:lang w:val="en-US"/>
+        </w:rPr>
+      </w:pPr>
+      <w:r>
+        <w:rPr>
+          <w:lang w:val="en-US"/>
+        </w:rPr>
+        <w:t xml:space="preserve">• </w:t>
+      </w:r>
+      <w:r>
+        <w:rPr>
+          <w:lang w:val="en-US"/>
+        </w:rPr>
+        <w:t>tilting elements and using angles, to create a sense of movement</w:t>
+      </w:r>
+    </w:p>
+    <w:p>
+      <w:pPr>
+        <w:pStyle w:val="Normal"/>
+        <w:rPr>
+          <w:lang w:val="en-US"/>
+        </w:rPr>
+      </w:pPr>
+      <w:r>
+        <w:rPr>
+          <w:lang w:val="en-US"/>
+        </w:rPr>
+        <w:t xml:space="preserve">• </w:t>
+      </w:r>
+      <w:r>
+        <w:rPr>
+          <w:lang w:val="en-US"/>
+        </w:rPr>
+        <w:t>placing objects on the edge</w:t>
+      </w:r>
+    </w:p>
+    <w:p>
+      <w:pPr>
+        <w:pStyle w:val="Normal"/>
+        <w:rPr>
+          <w:lang w:val="en-US"/>
+        </w:rPr>
+      </w:pPr>
+      <w:r>
+        <w:rPr>
+          <w:lang w:val="en-US"/>
+        </w:rPr>
+        <w:t xml:space="preserve">• </w:t>
+      </w:r>
+      <w:r>
+        <w:rPr>
+          <w:lang w:val="en-US"/>
+        </w:rPr>
+        <w:t>moving elements out of balance</w:t>
+      </w:r>
+    </w:p>
+    <w:p>
+      <w:pPr>
+        <w:pStyle w:val="Normal"/>
+        <w:rPr>
+          <w:lang w:val="en-US"/>
+        </w:rPr>
+      </w:pPr>
+      <w:r>
+        <w:rPr>
+          <w:lang w:val="en-US"/>
+        </w:rPr>
+        <w:t xml:space="preserve">• </w:t>
+      </w:r>
+      <w:r>
+        <w:rPr>
+          <w:lang w:val="en-US"/>
+        </w:rPr>
+        <w:t xml:space="preserve">hiding parts of the object (extreme cropping is </w:t>
+      </w:r>
+    </w:p>
+    <w:p>
+      <w:pPr>
+        <w:pStyle w:val="Normal"/>
+        <w:rPr>
+          <w:lang w:val="en-US"/>
+        </w:rPr>
+      </w:pPr>
+      <w:r>
+        <w:rPr>
+          <w:lang w:val="en-US"/>
+        </w:rPr>
+        <w:t>tension trick too)</w:t>
+      </w:r>
+    </w:p>
+    <w:p>
+      <w:pPr>
+        <w:pStyle w:val="Normal"/>
+        <w:rPr>
+          <w:lang w:val="en-US"/>
+        </w:rPr>
+      </w:pPr>
+      <w:r>
+        <w:rPr>
+          <w:lang w:val="en-US"/>
+        </w:rPr>
+        <w:t xml:space="preserve">• </w:t>
+      </w:r>
+      <w:r>
+        <w:rPr>
+          <w:lang w:val="en-US"/>
+        </w:rPr>
+        <w:t>overlapping elements (just like overlapping trick)</w:t>
+      </w:r>
+    </w:p>
+    <w:p>
+      <w:pPr>
+        <w:pStyle w:val="Normal"/>
+        <w:rPr>
+          <w:lang w:val="en-US"/>
+        </w:rPr>
+      </w:pPr>
+      <w:r>
+        <w:rPr>
+          <w:lang w:val="en-US"/>
+        </w:rPr>
+        <w:t xml:space="preserve">• </w:t>
+      </w:r>
+      <w:r>
+        <w:rPr>
+          <w:lang w:val="en-US"/>
+        </w:rPr>
+        <w:t>basically anything that brings drama to the design</w:t>
+      </w:r>
+    </w:p>
+    <w:p>
+      <w:pPr>
+        <w:pStyle w:val="Normal"/>
+        <w:rPr>
+          <w:rFonts w:ascii="Calibri" w:hAnsi="Calibri" w:eastAsia="宋体" w:cs="Times New Roman"/>
+          <w:color w:val="FF4000"/>
+          <w:kern w:val="0"/>
+          <w:sz w:val="28"/>
+          <w:szCs w:val="28"/>
+          <w:shd w:fill="auto" w:val="clear"/>
+          <w:lang w:val="en-US" w:eastAsia="zh-CN" w:bidi="ar-SA"/>
+        </w:rPr>
+      </w:pPr>
+      <w:r>
+        <w:rPr>
+          <w:rFonts w:eastAsia="宋体" w:cs="Times New Roman"/>
+          <w:color w:val="FF4000"/>
+          <w:kern w:val="0"/>
+          <w:sz w:val="28"/>
+          <w:szCs w:val="28"/>
+          <w:shd w:fill="auto" w:val="clear"/>
+          <w:lang w:val="en-US" w:eastAsia="zh-CN" w:bidi="ar-SA"/>
+        </w:rPr>
+        <w:t xml:space="preserve">Images / </w:t>
+      </w:r>
+      <w:r>
+        <w:rPr>
+          <w:rFonts w:eastAsia="宋体" w:cs="Times New Roman"/>
+          <w:color w:val="FF4000"/>
+          <w:kern w:val="0"/>
+          <w:sz w:val="28"/>
+          <w:szCs w:val="28"/>
+          <w:shd w:fill="auto" w:val="clear"/>
+          <w:lang w:val="en-US" w:eastAsia="zh-CN" w:bidi="ar-SA"/>
+        </w:rPr>
+        <w:t>Icons</w:t>
+      </w:r>
+    </w:p>
+    <w:p>
+      <w:pPr>
+        <w:pStyle w:val="Normal"/>
+        <w:rPr/>
+      </w:pPr>
+      <w:r>
+        <w:rPr>
+          <w:lang w:val="en-US"/>
+        </w:rPr>
+        <w:t>Use images to support your text and story. So only use relevant images!</w:t>
+      </w:r>
+    </w:p>
+    <w:p>
+      <w:pPr>
+        <w:pStyle w:val="Normal"/>
+        <w:rPr/>
+      </w:pPr>
+      <w:r>
+        <w:rPr>
+          <w:lang w:val="en-US"/>
+        </w:rPr>
+        <w:t>If you can your own image elese try to use real looking images.</w:t>
+      </w:r>
+    </w:p>
+    <w:p>
+      <w:pPr>
+        <w:pStyle w:val="Normal"/>
+        <w:rPr/>
+      </w:pPr>
+      <w:r>
+        <w:rPr>
+          <w:lang w:val="en-US"/>
+        </w:rPr>
+        <w:t>Use icons to provide visual assistance to text.</w:t>
+      </w:r>
+    </w:p>
+    <w:p>
+      <w:pPr>
+        <w:pStyle w:val="Normal"/>
+        <w:rPr/>
+      </w:pPr>
+      <w:r>
+        <w:rPr>
+          <w:lang w:val="en-US"/>
+        </w:rPr>
+        <w:t>Use icons for clicables and text next to them.</w:t>
+      </w:r>
+    </w:p>
+    <w:p>
+      <w:pPr>
+        <w:pStyle w:val="Normal"/>
+        <w:rPr/>
+      </w:pPr>
+      <w:r>
+        <w:rPr>
+          <w:lang w:val="en-US"/>
+        </w:rPr>
+        <w:t>Try to compress image befor use for best performance.</w:t>
+      </w:r>
+    </w:p>
+    <w:p>
+      <w:pPr>
+        <w:pStyle w:val="Normal"/>
+        <w:rPr/>
+      </w:pPr>
+      <w:r>
+        <w:rPr>
+          <w:rFonts w:eastAsia="宋体" w:cs="Times New Roman"/>
+          <w:color w:val="FF4000"/>
+          <w:kern w:val="0"/>
+          <w:sz w:val="28"/>
+          <w:szCs w:val="28"/>
+          <w:shd w:fill="auto" w:val="clear"/>
+          <w:lang w:val="en-US" w:eastAsia="zh-CN" w:bidi="ar-SA"/>
+        </w:rPr>
+        <w:t xml:space="preserve">Lists of imag:- </w:t>
+      </w:r>
+      <w:r>
+        <w:rPr>
+          <w:lang w:val="en-US"/>
+        </w:rPr>
+        <w:t>similarity on(acters feling, acters looking direction,image color ton, distance b/n camera &amp; subject)</w:t>
+      </w:r>
+    </w:p>
+    <w:p>
+      <w:pPr>
+        <w:pStyle w:val="Normal"/>
+        <w:rPr/>
+      </w:pPr>
+      <w:r>
+        <w:rPr>
+          <w:rFonts w:eastAsia="宋体" w:cs="Times New Roman"/>
+          <w:color w:val="FF4000"/>
+          <w:kern w:val="0"/>
+          <w:sz w:val="28"/>
+          <w:szCs w:val="28"/>
+          <w:shd w:fill="auto" w:val="clear"/>
+          <w:lang w:val="en-US" w:eastAsia="zh-CN" w:bidi="ar-SA"/>
+        </w:rPr>
+        <w:t xml:space="preserve">Text-image-backgeound:- </w:t>
+      </w:r>
+      <w:r>
+        <w:rPr>
+          <w:lang w:val="en-US"/>
+        </w:rPr>
+        <w:t>add overlay(black, tint), fadding(e.g from white to transparent), if contrasty put text away from subject, white box..</w:t>
+      </w:r>
+    </w:p>
+    <w:p>
+      <w:pPr>
+        <w:pStyle w:val="Normal"/>
+        <w:rPr/>
+      </w:pPr>
+      <w:r>
+        <w:rPr/>
+        <w:drawing>
+          <wp:inline distT="0" distB="0" distL="0" distR="0">
+            <wp:extent cx="4462780" cy="1611630"/>
+            <wp:effectExtent l="0" t="0" r="0" b="0"/>
+            <wp:docPr id="5" name="Image1" descr=""/>
+            <wp:cNvGraphicFramePr>
+              <a:graphicFrameLocks xmlns:a="http://schemas.openxmlformats.org/drawingml/2006/main" noChangeAspect="1"/>
+            </wp:cNvGraphicFramePr>
+            <a:graphic xmlns:a="http://schemas.openxmlformats.org/drawingml/2006/main">
+              <a:graphicData uri="http://schemas.openxmlformats.org/drawingml/2006/picture">
+                <pic:pic xmlns:pic="http://schemas.openxmlformats.org/drawingml/2006/picture">
+                  <pic:nvPicPr>
+                    <pic:cNvPr id="5" name="Image1" descr=""/>
+                    <pic:cNvPicPr>
+                      <a:picLocks noChangeAspect="1" noChangeArrowheads="1"/>
+                    </pic:cNvPicPr>
+                  </pic:nvPicPr>
+                  <pic:blipFill>
+                    <a:blip r:embed="rId6"/>
+                    <a:srcRect l="8627" t="15176" r="-2035" b="11748"/>
+                    <a:stretch>
+                      <a:fillRect/>
+                    </a:stretch>
+                  </pic:blipFill>
+                  <pic:spPr bwMode="auto">
+                    <a:xfrm>
+                      <a:off x="0" y="0"/>
+                      <a:ext cx="4462780" cy="1611630"/>
+                    </a:xfrm>
+                    <a:prstGeom prst="rect">
+                      <a:avLst/>
+                    </a:prstGeom>
+                  </pic:spPr>
+                </pic:pic>
+              </a:graphicData>
+            </a:graphic>
+          </wp:inline>
+        </w:drawing>
+      </w:r>
+    </w:p>
+    <w:p>
+      <w:pPr>
+        <w:pStyle w:val="Normal"/>
+        <w:rPr>
+          <w:lang w:val="en-US"/>
+        </w:rPr>
+      </w:pPr>
+      <w:r>
+        <w:rPr>
+          <w:lang w:val="en-US"/>
+        </w:rPr>
+        <w:t>Resources for Figma:- www.figmacrush.com, www.figma.com/resources/assets, www.sketchrepo.com</w:t>
+      </w:r>
+    </w:p>
+    <w:p>
+      <w:pPr>
+        <w:pStyle w:val="Normal"/>
+        <w:rPr>
+          <w:rFonts w:ascii="Calibri" w:hAnsi="Calibri" w:eastAsia="宋体" w:cs="Times New Roman"/>
+          <w:color w:val="FF4000"/>
+          <w:kern w:val="0"/>
+          <w:sz w:val="28"/>
+          <w:szCs w:val="28"/>
+          <w:shd w:fill="auto" w:val="clear"/>
+          <w:lang w:val="en-US" w:eastAsia="zh-CN" w:bidi="ar-SA"/>
+        </w:rPr>
+      </w:pPr>
+      <w:r>
+        <w:rPr>
+          <w:rFonts w:eastAsia="宋体" w:cs="Times New Roman"/>
+          <w:color w:val="FF4000"/>
+          <w:kern w:val="0"/>
+          <w:sz w:val="28"/>
+          <w:szCs w:val="28"/>
+          <w:shd w:fill="auto" w:val="clear"/>
+          <w:lang w:val="en-US" w:eastAsia="zh-CN" w:bidi="ar-SA"/>
+        </w:rPr>
+        <w:t>Typography</w:t>
+      </w:r>
+    </w:p>
+    <w:p>
+      <w:pPr>
+        <w:pStyle w:val="Normal"/>
+        <w:rPr/>
+      </w:pPr>
+      <w:r>
+        <w:rPr>
+          <w:lang w:val="en-US"/>
+        </w:rPr>
+        <w:t>Each typeface has a personality. Some are fun and playful, some are strict and blunt, and some feel academic and fancy.</w:t>
+      </w:r>
+    </w:p>
+    <w:p>
+      <w:pPr>
+        <w:pStyle w:val="Normal"/>
+        <w:rPr/>
+      </w:pPr>
+      <w:r>
+        <w:rPr>
+          <w:lang w:val="en-US"/>
+        </w:rPr>
+        <w:t xml:space="preserve">The personality of a typeface is as important as choosing the right outfit for the right occasion. </w:t>
+      </w:r>
+    </w:p>
+    <w:p>
+      <w:pPr>
+        <w:pStyle w:val="Normal"/>
+        <w:rPr/>
+      </w:pPr>
+      <w:r>
+        <w:rPr>
+          <w:lang w:val="en-US"/>
+        </w:rPr>
+        <w:t>San Serif(inter,opensans,roboto,montsrrat, work sans, lato)</w:t>
+      </w:r>
+    </w:p>
+    <w:p>
+      <w:pPr>
+        <w:pStyle w:val="Normal"/>
+        <w:rPr/>
+      </w:pPr>
+      <w:r>
+        <w:rPr>
+          <w:lang w:val="en-US"/>
+        </w:rPr>
+        <w:t>Serif(marriweather,aleo,playfair desplay,cormorant, cardo, lora</w:t>
+      </w:r>
+    </w:p>
+    <w:p>
+      <w:pPr>
+        <w:pStyle w:val="Normal"/>
+        <w:rPr/>
+      </w:pPr>
+      <w:r>
+        <w:rPr>
+          <w:rFonts w:eastAsia="宋体" w:cs="Times New Roman"/>
+          <w:color w:val="FF4000"/>
+          <w:kern w:val="0"/>
+          <w:sz w:val="28"/>
+          <w:szCs w:val="28"/>
+          <w:shd w:fill="auto" w:val="clear"/>
+          <w:lang w:val="en-US" w:eastAsia="zh-CN" w:bidi="ar-SA"/>
+        </w:rPr>
+        <w:t xml:space="preserve">Paragraph:- </w:t>
+      </w:r>
+      <w:r>
+        <w:rPr>
+          <w:lang w:val="en-US"/>
+        </w:rPr>
+        <w:t>(16px - 32px), headings(&gt;20px), headlines(&gt;50px, bold &gt;600), dont use under regular font wright for any text, Use less than 75 characters per line, line hight multiplay font size by 1.5 - 2 for normal text &lt; 1.5 for big text, check leter spacing on bigger texts, complete black text color is not good,</w:t>
+      </w:r>
+    </w:p>
+    <w:p>
+      <w:pPr>
+        <w:pStyle w:val="Normal"/>
+        <w:rPr/>
+      </w:pPr>
+      <w:r>
+        <w:rPr>
+          <w:rFonts w:eastAsia="宋体" w:cs="Times New Roman"/>
+          <w:color w:val="FF4000"/>
+          <w:kern w:val="0"/>
+          <w:sz w:val="28"/>
+          <w:szCs w:val="28"/>
+          <w:shd w:fill="auto" w:val="clear"/>
+          <w:lang w:val="en-US" w:eastAsia="zh-CN" w:bidi="ar-SA"/>
+        </w:rPr>
+        <w:t>Scaling:</w:t>
+      </w:r>
+      <w:r>
+        <w:rPr>
+          <w:lang w:val="en-US"/>
+        </w:rPr>
+        <w:t xml:space="preserve"> choose base color(the smallest usualy 10px).</w:t>
+      </w:r>
+    </w:p>
+    <w:p>
+      <w:pPr>
+        <w:pStyle w:val="Normal"/>
+        <w:rPr/>
+      </w:pPr>
+      <w:r>
+        <w:rPr>
+          <w:rFonts w:eastAsia="宋体" w:cs="Times New Roman"/>
+          <w:color w:val="FF4000"/>
+          <w:kern w:val="0"/>
+          <w:sz w:val="28"/>
+          <w:szCs w:val="28"/>
+          <w:shd w:fill="auto" w:val="clear"/>
+          <w:lang w:val="en-US" w:eastAsia="zh-CN" w:bidi="ar-SA"/>
+        </w:rPr>
+        <w:t xml:space="preserve">Roundness, </w:t>
+      </w:r>
+      <w:r>
+        <w:rPr>
+          <w:lang w:val="en-US"/>
+        </w:rPr>
+        <w:t>weight and filled/outlined depend on typography.(sections,components, icons, imgs,</w:t>
+      </w:r>
+    </w:p>
+    <w:p>
+      <w:pPr>
+        <w:pStyle w:val="Normal"/>
+        <w:rPr/>
+      </w:pPr>
+      <w:r>
+        <w:rPr>
+          <w:rFonts w:eastAsia="宋体" w:cs="Times New Roman"/>
+          <w:color w:val="FF4000"/>
+          <w:kern w:val="0"/>
+          <w:sz w:val="28"/>
+          <w:szCs w:val="28"/>
+          <w:shd w:fill="auto" w:val="clear"/>
+          <w:lang w:val="en-US" w:eastAsia="zh-CN" w:bidi="ar-SA"/>
+        </w:rPr>
+        <w:t>Shadow:</w:t>
+      </w:r>
+      <w:r>
+        <w:rPr>
+          <w:lang w:val="en-US"/>
+        </w:rPr>
+        <w:t xml:space="preserve"> use light small shadow for hover and click effect of buttons, cards.</w:t>
+      </w:r>
+    </w:p>
+    <w:p>
+      <w:pPr>
+        <w:pStyle w:val="Normal"/>
+        <w:rPr/>
+      </w:pPr>
+      <w:r>
+        <w:rPr>
+          <w:rFonts w:eastAsia="宋体" w:cs="Times New Roman"/>
+          <w:color w:val="FF4000"/>
+          <w:kern w:val="0"/>
+          <w:sz w:val="28"/>
+          <w:szCs w:val="28"/>
+          <w:shd w:fill="auto" w:val="clear"/>
+          <w:lang w:val="en-US" w:eastAsia="zh-CN" w:bidi="ar-SA"/>
+        </w:rPr>
+        <w:t>Border-radious:</w:t>
+      </w:r>
+      <w:r>
+        <w:rPr>
+          <w:lang w:val="en-US"/>
+        </w:rPr>
+        <w:t xml:space="preserve"> Less border-radius(SERIOUS / ELEGANT),More border-radius(PLAYFUL / FUN) based on Your font.</w:t>
+      </w:r>
+    </w:p>
+    <w:p>
+      <w:pPr>
+        <w:pStyle w:val="Normal"/>
+        <w:rPr/>
+      </w:pPr>
+      <w:r>
+        <w:rPr>
+          <w:rFonts w:eastAsia="宋体" w:cs="Times New Roman"/>
+          <w:color w:val="FF4000"/>
+          <w:kern w:val="0"/>
+          <w:sz w:val="28"/>
+          <w:szCs w:val="28"/>
+          <w:shd w:fill="auto" w:val="clear"/>
+          <w:lang w:val="en-US" w:eastAsia="zh-CN" w:bidi="ar-SA"/>
+        </w:rPr>
+        <w:t>Spacing:</w:t>
+      </w:r>
+      <w:r>
+        <w:rPr>
+          <w:lang w:val="en-US"/>
+        </w:rPr>
+        <w:t xml:space="preserve"> b/n section 192px, group of element in the same section(24px), large image and large text should have wider space to below text but for small image and text small space. Make shour related things are close together.</w:t>
+      </w:r>
+    </w:p>
+    <w:p>
+      <w:pPr>
+        <w:pStyle w:val="Normal"/>
+        <w:rPr/>
+      </w:pPr>
+      <w:r>
+        <w:rPr>
+          <w:rFonts w:eastAsia="宋体" w:cs="Times New Roman"/>
+          <w:color w:val="FF4000"/>
+          <w:kern w:val="0"/>
+          <w:sz w:val="28"/>
+          <w:szCs w:val="28"/>
+          <w:shd w:fill="auto" w:val="clear"/>
+          <w:lang w:val="en-US" w:eastAsia="zh-CN" w:bidi="ar-SA"/>
+        </w:rPr>
+        <w:t>Emphesis:-</w:t>
+      </w:r>
+      <w:r>
+        <w:rPr>
+          <w:lang w:val="en-US"/>
+        </w:rPr>
+        <w:t xml:space="preserve">  enphasize-text, Titles, sub-titles, links, buttons, data points, icons</w:t>
+      </w:r>
+    </w:p>
+    <w:p>
+      <w:pPr>
+        <w:pStyle w:val="Normal"/>
+        <w:rPr>
+          <w:lang w:val="en-US"/>
+        </w:rPr>
+      </w:pPr>
+      <w:r>
+        <w:rPr>
+          <w:lang w:val="en-US"/>
+        </w:rPr>
+        <w:t xml:space="preserve">components to emphasize(bg-color, shadow, border etxc): Testimonials, call-to-action sections, highlight sections, </w:t>
+      </w:r>
+      <w:r>
+        <w:rPr>
+          <w:rFonts w:eastAsia="宋体" w:cs="Times New Roman"/>
+          <w:b w:val="false"/>
+          <w:bCs w:val="false"/>
+          <w:i w:val="false"/>
+          <w:iCs w:val="false"/>
+          <w:color w:val="auto"/>
+          <w:position w:val="0"/>
+          <w:sz w:val="22"/>
+          <w:sz w:val="22"/>
+          <w:szCs w:val="22"/>
+          <w:vertAlign w:val="baseline"/>
+          <w:em w:val="none"/>
+          <w:lang w:val="en-US" w:eastAsia="zh-CN"/>
+        </w:rPr>
+        <w:t>preview cards, forms, pricing tables, important rows/columns in tables.</w:t>
+      </w:r>
+    </w:p>
+    <w:p>
+      <w:pPr>
+        <w:pStyle w:val="Normal"/>
+        <w:rPr>
+          <w:lang w:val="en-US"/>
+        </w:rPr>
+      </w:pPr>
+      <w:r>
+        <w:rPr>
+          <w:rFonts w:eastAsia="宋体" w:cs="Times New Roman"/>
+          <w:color w:val="FF4000"/>
+          <w:kern w:val="0"/>
+          <w:sz w:val="28"/>
+          <w:szCs w:val="28"/>
+          <w:shd w:fill="auto" w:val="clear"/>
+          <w:lang w:val="en-US" w:eastAsia="zh-CN" w:bidi="ar-SA"/>
+        </w:rPr>
+        <w:t>Headline should be short and descriptive.</w:t>
+      </w:r>
+      <w:r>
+        <w:rPr>
+          <w:lang w:val="en-US"/>
+        </w:rPr>
+        <w:t xml:space="preserve"> E.g the AI assistant that grow your money, automated baner production in minute, the only vpn you'll ever need etc.</w:t>
+      </w:r>
+    </w:p>
+    <w:p>
+      <w:pPr>
+        <w:pStyle w:val="Normal"/>
+        <w:rPr>
+          <w:lang w:val="en-US"/>
+        </w:rPr>
+      </w:pPr>
+      <w:r>
+        <w:rPr>
+          <w:rFonts w:eastAsia="宋体" w:cs="Times New Roman"/>
+          <w:color w:val="FF4000"/>
+          <w:kern w:val="0"/>
+          <w:sz w:val="28"/>
+          <w:szCs w:val="28"/>
+          <w:shd w:fill="auto" w:val="clear"/>
+          <w:lang w:val="en-US" w:eastAsia="zh-CN" w:bidi="ar-SA"/>
+        </w:rPr>
+        <w:t>Text usage:</w:t>
+      </w:r>
+      <w:r>
+        <w:rPr>
+          <w:lang w:val="en-US"/>
+        </w:rPr>
+        <w:t xml:space="preserve"> use relavant information only, make your layout clear. See avocode website.</w:t>
+      </w:r>
+    </w:p>
+    <w:p>
+      <w:pPr>
+        <w:pStyle w:val="Normal"/>
+        <w:spacing w:lineRule="auto" w:line="276" w:before="0" w:after="200"/>
+        <w:jc w:val="left"/>
+        <w:rPr>
+          <w:lang w:val="en-US"/>
+        </w:rPr>
+      </w:pPr>
+      <w:r>
+        <w:rPr>
+          <w:rFonts w:eastAsia="宋体" w:cs="Times New Roman"/>
+          <w:b w:val="false"/>
+          <w:bCs w:val="false"/>
+          <w:i w:val="false"/>
+          <w:iCs w:val="false"/>
+          <w:color w:val="auto"/>
+          <w:position w:val="0"/>
+          <w:sz w:val="22"/>
+          <w:sz w:val="22"/>
+          <w:szCs w:val="22"/>
+          <w:vertAlign w:val="baseline"/>
+          <w:em w:val="none"/>
+          <w:lang w:val="en-US" w:eastAsia="zh-CN"/>
+        </w:rPr>
+        <w:t>WEBSITE PERSONALITIES</w:t>
+      </w:r>
+    </w:p>
+    <w:p>
+      <w:pPr>
+        <w:pStyle w:val="Normal"/>
+        <w:rPr>
+          <w:lang w:val="en-US"/>
+        </w:rPr>
+      </w:pPr>
+      <w:r>
+        <w:rPr/>
+        <w:drawing>
+          <wp:inline distT="0" distB="0" distL="0" distR="0">
+            <wp:extent cx="4247515" cy="1903730"/>
+            <wp:effectExtent l="0" t="0" r="0" b="0"/>
+            <wp:docPr id="6" name="Image3" descr=""/>
+            <wp:cNvGraphicFramePr>
+              <a:graphicFrameLocks xmlns:a="http://schemas.openxmlformats.org/drawingml/2006/main" noChangeAspect="1"/>
+            </wp:cNvGraphicFramePr>
+            <a:graphic xmlns:a="http://schemas.openxmlformats.org/drawingml/2006/main">
+              <a:graphicData uri="http://schemas.openxmlformats.org/drawingml/2006/picture">
+                <pic:pic xmlns:pic="http://schemas.openxmlformats.org/drawingml/2006/picture">
+                  <pic:nvPicPr>
+                    <pic:cNvPr id="6" name="Image3" descr=""/>
+                    <pic:cNvPicPr>
+                      <a:picLocks noChangeAspect="1" noChangeArrowheads="1"/>
+                    </pic:cNvPicPr>
+                  </pic:nvPicPr>
+                  <pic:blipFill>
+                    <a:blip r:embed="rId7"/>
+                    <a:srcRect l="0" t="0" r="-2965" b="0"/>
+                    <a:stretch>
+                      <a:fillRect/>
+                    </a:stretch>
+                  </pic:blipFill>
+                  <pic:spPr bwMode="auto">
+                    <a:xfrm>
+                      <a:off x="0" y="0"/>
+                      <a:ext cx="4247515" cy="1903730"/>
+                    </a:xfrm>
+                    <a:prstGeom prst="rect">
+                      <a:avLst/>
+                    </a:prstGeom>
+                  </pic:spPr>
+                </pic:pic>
+              </a:graphicData>
+            </a:graphic>
+          </wp:inline>
+        </w:drawing>
+      </w:r>
+    </w:p>
+    <w:p>
+      <w:pPr>
+        <w:pStyle w:val="Normal"/>
+        <w:rPr>
+          <w:lang w:val="en-US"/>
+        </w:rPr>
+      </w:pPr>
+      <w:r>
+        <w:rPr/>
+        <w:drawing>
+          <wp:inline distT="0" distB="0" distL="0" distR="0">
+            <wp:extent cx="4256405" cy="1964690"/>
+            <wp:effectExtent l="0" t="0" r="0" b="0"/>
+            <wp:docPr id="7" name="Image4" descr=""/>
+            <wp:cNvGraphicFramePr>
+              <a:graphicFrameLocks xmlns:a="http://schemas.openxmlformats.org/drawingml/2006/main" noChangeAspect="1"/>
+            </wp:cNvGraphicFramePr>
+            <a:graphic xmlns:a="http://schemas.openxmlformats.org/drawingml/2006/main">
+              <a:graphicData uri="http://schemas.openxmlformats.org/drawingml/2006/picture">
+                <pic:pic xmlns:pic="http://schemas.openxmlformats.org/drawingml/2006/picture">
+                  <pic:nvPicPr>
+                    <pic:cNvPr id="7" name="Image4" descr=""/>
+                    <pic:cNvPicPr>
+                      <a:picLocks noChangeAspect="1" noChangeArrowheads="1"/>
+                    </pic:cNvPicPr>
+                  </pic:nvPicPr>
+                  <pic:blipFill>
+                    <a:blip r:embed="rId8"/>
+                    <a:stretch>
+                      <a:fillRect/>
+                    </a:stretch>
+                  </pic:blipFill>
+                  <pic:spPr bwMode="auto">
+                    <a:xfrm>
+                      <a:off x="0" y="0"/>
+                      <a:ext cx="4256405" cy="1964690"/>
+                    </a:xfrm>
+                    <a:prstGeom prst="rect">
+                      <a:avLst/>
+                    </a:prstGeom>
+                  </pic:spPr>
+                </pic:pic>
+              </a:graphicData>
+            </a:graphic>
+          </wp:inline>
+        </w:drawing>
+      </w:r>
+    </w:p>
+    <w:p>
+      <w:pPr>
+        <w:pStyle w:val="Normal"/>
+        <w:rPr>
+          <w:lang w:val="en-US"/>
+        </w:rPr>
+      </w:pPr>
+      <w:r>
+        <w:rPr>
+          <w:lang w:val="en-US"/>
+        </w:rPr>
+      </w:r>
+    </w:p>
+    <w:p>
+      <w:pPr>
+        <w:pStyle w:val="Normal"/>
+        <w:rPr>
+          <w:lang w:val="en-US"/>
+        </w:rPr>
+      </w:pPr>
+      <w:r>
+        <w:rPr/>
+        <w:drawing>
+          <wp:inline distT="0" distB="0" distL="0" distR="0">
+            <wp:extent cx="4677410" cy="2159000"/>
+            <wp:effectExtent l="0" t="0" r="0" b="0"/>
+            <wp:docPr id="8" name="Image5" descr=""/>
+            <wp:cNvGraphicFramePr>
+              <a:graphicFrameLocks xmlns:a="http://schemas.openxmlformats.org/drawingml/2006/main" noChangeAspect="1"/>
+            </wp:cNvGraphicFramePr>
+            <a:graphic xmlns:a="http://schemas.openxmlformats.org/drawingml/2006/main">
+              <a:graphicData uri="http://schemas.openxmlformats.org/drawingml/2006/picture">
+                <pic:pic xmlns:pic="http://schemas.openxmlformats.org/drawingml/2006/picture">
+                  <pic:nvPicPr>
+                    <pic:cNvPr id="8" name="Image5" descr=""/>
+                    <pic:cNvPicPr>
+                      <a:picLocks noChangeAspect="1" noChangeArrowheads="1"/>
+                    </pic:cNvPicPr>
+                  </pic:nvPicPr>
+                  <pic:blipFill>
+                    <a:blip r:embed="rId9"/>
+                    <a:stretch>
+                      <a:fillRect/>
+                    </a:stretch>
+                  </pic:blipFill>
+                  <pic:spPr bwMode="auto">
+                    <a:xfrm>
+                      <a:off x="0" y="0"/>
+                      <a:ext cx="4677410" cy="2159000"/>
+                    </a:xfrm>
+                    <a:prstGeom prst="rect">
+                      <a:avLst/>
+                    </a:prstGeom>
+                  </pic:spPr>
+                </pic:pic>
+              </a:graphicData>
+            </a:graphic>
+          </wp:inline>
+        </w:drawing>
+      </w:r>
+    </w:p>
+    <w:p>
+      <w:pPr>
+        <w:pStyle w:val="Normal"/>
+        <w:rPr>
+          <w:lang w:val="en-US"/>
+        </w:rPr>
+      </w:pPr>
+      <w:r>
+        <w:rPr/>
+        <w:drawing>
+          <wp:inline distT="0" distB="0" distL="0" distR="0">
+            <wp:extent cx="4742180" cy="2188845"/>
+            <wp:effectExtent l="0" t="0" r="0" b="0"/>
+            <wp:docPr id="9" name="Image6" descr=""/>
+            <wp:cNvGraphicFramePr>
+              <a:graphicFrameLocks xmlns:a="http://schemas.openxmlformats.org/drawingml/2006/main" noChangeAspect="1"/>
+            </wp:cNvGraphicFramePr>
+            <a:graphic xmlns:a="http://schemas.openxmlformats.org/drawingml/2006/main">
+              <a:graphicData uri="http://schemas.openxmlformats.org/drawingml/2006/picture">
+                <pic:pic xmlns:pic="http://schemas.openxmlformats.org/drawingml/2006/picture">
+                  <pic:nvPicPr>
+                    <pic:cNvPr id="9" name="Image6" descr=""/>
+                    <pic:cNvPicPr>
+                      <a:picLocks noChangeAspect="1" noChangeArrowheads="1"/>
+                    </pic:cNvPicPr>
+                  </pic:nvPicPr>
+                  <pic:blipFill>
+                    <a:blip r:embed="rId10"/>
+                    <a:stretch>
+                      <a:fillRect/>
+                    </a:stretch>
+                  </pic:blipFill>
+                  <pic:spPr bwMode="auto">
+                    <a:xfrm>
+                      <a:off x="0" y="0"/>
+                      <a:ext cx="4742180" cy="2188845"/>
+                    </a:xfrm>
+                    <a:prstGeom prst="rect">
+                      <a:avLst/>
+                    </a:prstGeom>
+                  </pic:spPr>
+                </pic:pic>
+              </a:graphicData>
+            </a:graphic>
+          </wp:inline>
+        </w:drawing>
+      </w:r>
+    </w:p>
+    <w:p>
+      <w:pPr>
+        <w:pStyle w:val="Normal"/>
+        <w:rPr>
+          <w:lang w:val="en-US"/>
+        </w:rPr>
+      </w:pPr>
+      <w:r>
+        <w:rPr/>
+        <w:drawing>
+          <wp:inline distT="0" distB="0" distL="0" distR="0">
+            <wp:extent cx="4871720" cy="2248535"/>
+            <wp:effectExtent l="0" t="0" r="0" b="0"/>
+            <wp:docPr id="10" name="Image7" descr=""/>
+            <wp:cNvGraphicFramePr>
+              <a:graphicFrameLocks xmlns:a="http://schemas.openxmlformats.org/drawingml/2006/main" noChangeAspect="1"/>
+            </wp:cNvGraphicFramePr>
+            <a:graphic xmlns:a="http://schemas.openxmlformats.org/drawingml/2006/main">
+              <a:graphicData uri="http://schemas.openxmlformats.org/drawingml/2006/picture">
+                <pic:pic xmlns:pic="http://schemas.openxmlformats.org/drawingml/2006/picture">
+                  <pic:nvPicPr>
+                    <pic:cNvPr id="10" name="Image7" descr=""/>
+                    <pic:cNvPicPr>
+                      <a:picLocks noChangeAspect="1" noChangeArrowheads="1"/>
+                    </pic:cNvPicPr>
+                  </pic:nvPicPr>
+                  <pic:blipFill>
+                    <a:blip r:embed="rId11"/>
+                    <a:stretch>
+                      <a:fillRect/>
+                    </a:stretch>
+                  </pic:blipFill>
+                  <pic:spPr bwMode="auto">
+                    <a:xfrm>
+                      <a:off x="0" y="0"/>
+                      <a:ext cx="4871720" cy="2248535"/>
+                    </a:xfrm>
+                    <a:prstGeom prst="rect">
+                      <a:avLst/>
+                    </a:prstGeom>
+                  </pic:spPr>
+                </pic:pic>
+              </a:graphicData>
+            </a:graphic>
+          </wp:inline>
+        </w:drawing>
+      </w:r>
+    </w:p>
+    <w:p>
+      <w:pPr>
+        <w:pStyle w:val="Normal"/>
+        <w:rPr>
+          <w:lang w:val="en-GB"/>
+        </w:rPr>
+      </w:pPr>
+      <w:r>
+        <w:rPr>
+          <w:lang w:val="en-GB"/>
+        </w:rPr>
+      </w:r>
+    </w:p>
+    <w:p>
+      <w:pPr>
+        <w:pStyle w:val="Normal"/>
+        <w:ind w:right="0" w:hanging="0"/>
+        <w:rPr>
+          <w:lang w:val="en-GB"/>
+        </w:rPr>
+      </w:pPr>
+      <w:r>
+        <w:rPr>
+          <w:lang w:val="en-GB"/>
+        </w:rPr>
+      </w:r>
+    </w:p>
+    <w:p>
+      <w:pPr>
+        <w:pStyle w:val="ListParagraph"/>
         <w:numPr>
           <w:ilvl w:val="0"/>
           <w:numId w:val="0"/>
@@ -1671,8 +2727,8 @@
           <w:szCs w:val="36"/>
         </w:rPr>
       </w:pPr>
-      <w:bookmarkStart w:id="2" w:name="__RefHeading___Toc5502_1421093447"/>
-      <w:bookmarkEnd w:id="2"/>
+      <w:bookmarkStart w:id="3" w:name="__RefHeading___Toc5502_1421093447"/>
+      <w:bookmarkEnd w:id="3"/>
       <w:r>
         <w:rPr>
           <w:rFonts w:eastAsia="宋体" w:cs="宋体" w:ascii="Lato" w:hAnsi="Lato"/>
@@ -2181,17 +3237,12 @@
         <w:tc>
           <w:tcPr>
             <w:tcW w:w="3192" w:type="dxa"/>
-            <w:tcBorders>
-              <w:top w:val="nil"/>
-              <w:left w:val="nil"/>
-              <w:bottom w:val="nil"/>
-              <w:right w:val="nil"/>
-            </w:tcBorders>
+            <w:tcBorders/>
           </w:tcPr>
           <w:p>
             <w:pPr>
               <w:pStyle w:val="Normal"/>
-              <w:widowControl/>
+              <w:widowControl w:val="false"/>
               <w:numPr>
                 <w:ilvl w:val="0"/>
                 <w:numId w:val="2"/>
@@ -2240,7 +3291,7 @@
           <w:p>
             <w:pPr>
               <w:pStyle w:val="Normal"/>
-              <w:widowControl/>
+              <w:widowControl w:val="false"/>
               <w:numPr>
                 <w:ilvl w:val="0"/>
                 <w:numId w:val="2"/>
@@ -2275,7 +3326,7 @@
           <w:p>
             <w:pPr>
               <w:pStyle w:val="Normal"/>
-              <w:widowControl/>
+              <w:widowControl w:val="false"/>
               <w:numPr>
                 <w:ilvl w:val="0"/>
                 <w:numId w:val="2"/>
@@ -2311,17 +3362,12 @@
         <w:tc>
           <w:tcPr>
             <w:tcW w:w="3192" w:type="dxa"/>
-            <w:tcBorders>
-              <w:top w:val="nil"/>
-              <w:left w:val="nil"/>
-              <w:bottom w:val="nil"/>
-              <w:right w:val="nil"/>
-            </w:tcBorders>
+            <w:tcBorders/>
           </w:tcPr>
           <w:p>
             <w:pPr>
               <w:pStyle w:val="Normal"/>
-              <w:widowControl/>
+              <w:widowControl w:val="false"/>
               <w:numPr>
                 <w:ilvl w:val="0"/>
                 <w:numId w:val="2"/>
@@ -2370,7 +3416,7 @@
           <w:p>
             <w:pPr>
               <w:pStyle w:val="Normal"/>
-              <w:widowControl/>
+              <w:widowControl w:val="false"/>
               <w:numPr>
                 <w:ilvl w:val="0"/>
                 <w:numId w:val="2"/>
@@ -2404,21 +3450,20 @@
                 <w:i w:val="false"/>
                 <w:iCs w:val="false"/>
                 <w:color w:val="auto"/>
-                <w:kern w:val="0"/>
-                <w:position w:val="0"/>
-                <w:sz w:val="20"/>
-                <w:sz w:val="20"/>
-                <w:szCs w:val="22"/>
-                <w:vertAlign w:val="baseline"/>
-                <w:em w:val="none"/>
-                <w:lang w:val="en-US" w:eastAsia="zh-CN" w:bidi="ar-SA"/>
-              </w:rPr>
-            </w:r>
-          </w:p>
-          <w:p>
-            <w:pPr>
-              <w:pStyle w:val="Normal"/>
-              <w:widowControl/>
+                <w:position w:val="0"/>
+                <w:sz w:val="22"/>
+                <w:sz w:val="22"/>
+                <w:szCs w:val="22"/>
+                <w:vertAlign w:val="baseline"/>
+                <w:em w:val="none"/>
+                <w:lang w:val="en-US" w:eastAsia="zh-CN"/>
+              </w:rPr>
+            </w:r>
+          </w:p>
+          <w:p>
+            <w:pPr>
+              <w:pStyle w:val="Normal"/>
+              <w:widowControl w:val="false"/>
               <w:numPr>
                 <w:ilvl w:val="0"/>
                 <w:numId w:val="2"/>
@@ -2454,17 +3499,12 @@
         <w:tc>
           <w:tcPr>
             <w:tcW w:w="3192" w:type="dxa"/>
-            <w:tcBorders>
-              <w:top w:val="nil"/>
-              <w:left w:val="nil"/>
-              <w:bottom w:val="nil"/>
-              <w:right w:val="nil"/>
-            </w:tcBorders>
+            <w:tcBorders/>
           </w:tcPr>
           <w:p>
             <w:pPr>
               <w:pStyle w:val="Normal"/>
-              <w:widowControl/>
+              <w:widowControl w:val="false"/>
               <w:numPr>
                 <w:ilvl w:val="0"/>
                 <w:numId w:val="2"/>
@@ -2499,7 +3539,7 @@
           <w:p>
             <w:pPr>
               <w:pStyle w:val="Normal"/>
-              <w:widowControl/>
+              <w:widowControl w:val="false"/>
               <w:numPr>
                 <w:ilvl w:val="0"/>
                 <w:numId w:val="2"/>
@@ -2534,7 +3574,7 @@
           <w:p>
             <w:pPr>
               <w:pStyle w:val="Normal"/>
-              <w:widowControl/>
+              <w:widowControl w:val="false"/>
               <w:numPr>
                 <w:ilvl w:val="0"/>
                 <w:numId w:val="2"/>
@@ -2630,17 +3670,12 @@
         <w:tc>
           <w:tcPr>
             <w:tcW w:w="2394" w:type="dxa"/>
-            <w:tcBorders>
-              <w:top w:val="nil"/>
-              <w:left w:val="nil"/>
-              <w:bottom w:val="nil"/>
-              <w:right w:val="nil"/>
-            </w:tcBorders>
+            <w:tcBorders/>
           </w:tcPr>
           <w:p>
             <w:pPr>
               <w:pStyle w:val="Normal"/>
-              <w:widowControl/>
+              <w:widowControl w:val="false"/>
               <w:spacing w:lineRule="auto" w:line="276" w:before="0" w:after="200"/>
               <w:jc w:val="left"/>
               <w:rPr>
@@ -2671,7 +3706,7 @@
           <w:p>
             <w:pPr>
               <w:pStyle w:val="Normal"/>
-              <w:widowControl/>
+              <w:widowControl w:val="false"/>
               <w:spacing w:lineRule="auto" w:line="276" w:before="0" w:after="200"/>
               <w:jc w:val="left"/>
               <w:rPr>
@@ -2721,7 +3756,7 @@
           <w:p>
             <w:pPr>
               <w:pStyle w:val="Normal"/>
-              <w:widowControl/>
+              <w:widowControl w:val="false"/>
               <w:spacing w:lineRule="auto" w:line="276" w:before="0" w:after="200"/>
               <w:jc w:val="left"/>
               <w:rPr>
@@ -2771,7 +3806,7 @@
           <w:p>
             <w:pPr>
               <w:pStyle w:val="Normal"/>
-              <w:widowControl/>
+              <w:widowControl w:val="false"/>
               <w:spacing w:lineRule="auto" w:line="276" w:before="0" w:after="200"/>
               <w:jc w:val="left"/>
               <w:rPr>
@@ -2821,7 +3856,7 @@
           <w:p>
             <w:pPr>
               <w:pStyle w:val="Normal"/>
-              <w:widowControl/>
+              <w:widowControl w:val="false"/>
               <w:spacing w:lineRule="auto" w:line="276" w:before="0" w:after="200"/>
               <w:jc w:val="left"/>
               <w:rPr>
@@ -2852,7 +3887,7 @@
           <w:p>
             <w:pPr>
               <w:pStyle w:val="Normal"/>
-              <w:widowControl/>
+              <w:widowControl w:val="false"/>
               <w:spacing w:before="0" w:after="200"/>
               <w:jc w:val="left"/>
               <w:rPr>
@@ -2884,17 +3919,12 @@
         <w:tc>
           <w:tcPr>
             <w:tcW w:w="2394" w:type="dxa"/>
-            <w:tcBorders>
-              <w:top w:val="nil"/>
-              <w:left w:val="nil"/>
-              <w:bottom w:val="nil"/>
-              <w:right w:val="nil"/>
-            </w:tcBorders>
+            <w:tcBorders/>
           </w:tcPr>
           <w:p>
             <w:pPr>
               <w:pStyle w:val="Normal"/>
-              <w:widowControl/>
+              <w:widowControl w:val="false"/>
               <w:spacing w:lineRule="auto" w:line="276" w:before="0" w:after="200"/>
               <w:jc w:val="left"/>
               <w:rPr>
@@ -2925,7 +3955,7 @@
           <w:p>
             <w:pPr>
               <w:pStyle w:val="Normal"/>
-              <w:widowControl/>
+              <w:widowControl w:val="false"/>
               <w:spacing w:lineRule="auto" w:line="276" w:before="0" w:after="200"/>
               <w:jc w:val="left"/>
               <w:rPr>
@@ -2956,7 +3986,7 @@
           <w:p>
             <w:pPr>
               <w:pStyle w:val="Normal"/>
-              <w:widowControl/>
+              <w:widowControl w:val="false"/>
               <w:spacing w:lineRule="auto" w:line="276" w:before="0" w:after="200"/>
               <w:jc w:val="left"/>
               <w:rPr>
@@ -2987,7 +4017,7 @@
           <w:p>
             <w:pPr>
               <w:pStyle w:val="Normal"/>
-              <w:widowControl/>
+              <w:widowControl w:val="false"/>
               <w:spacing w:lineRule="auto" w:line="276" w:before="0" w:after="200"/>
               <w:jc w:val="left"/>
               <w:rPr>
@@ -3018,7 +4048,7 @@
           <w:p>
             <w:pPr>
               <w:pStyle w:val="Normal"/>
-              <w:widowControl/>
+              <w:widowControl w:val="false"/>
               <w:spacing w:lineRule="auto" w:line="276" w:before="0" w:after="200"/>
               <w:jc w:val="left"/>
               <w:rPr>
@@ -3049,7 +4079,7 @@
           <w:p>
             <w:pPr>
               <w:pStyle w:val="Normal"/>
-              <w:widowControl/>
+              <w:widowControl w:val="false"/>
               <w:spacing w:before="0" w:after="200"/>
               <w:jc w:val="left"/>
               <w:rPr>
@@ -3081,17 +4111,12 @@
         <w:tc>
           <w:tcPr>
             <w:tcW w:w="2394" w:type="dxa"/>
-            <w:tcBorders>
-              <w:top w:val="nil"/>
-              <w:left w:val="nil"/>
-              <w:bottom w:val="nil"/>
-              <w:right w:val="nil"/>
-            </w:tcBorders>
+            <w:tcBorders/>
           </w:tcPr>
           <w:p>
             <w:pPr>
               <w:pStyle w:val="Normal"/>
-              <w:widowControl/>
+              <w:widowControl w:val="false"/>
               <w:spacing w:lineRule="auto" w:line="276" w:before="0" w:after="200"/>
               <w:jc w:val="left"/>
               <w:rPr>
@@ -3122,7 +4147,7 @@
           <w:p>
             <w:pPr>
               <w:pStyle w:val="Normal"/>
-              <w:widowControl/>
+              <w:widowControl w:val="false"/>
               <w:spacing w:lineRule="auto" w:line="276" w:before="0" w:after="200"/>
               <w:jc w:val="left"/>
               <w:rPr>
@@ -3153,7 +4178,7 @@
           <w:p>
             <w:pPr>
               <w:pStyle w:val="Normal"/>
-              <w:widowControl/>
+              <w:widowControl w:val="false"/>
               <w:spacing w:lineRule="auto" w:line="276" w:before="0" w:after="200"/>
               <w:jc w:val="left"/>
               <w:rPr>
@@ -3203,7 +4228,7 @@
           <w:p>
             <w:pPr>
               <w:pStyle w:val="Normal"/>
-              <w:widowControl/>
+              <w:widowControl w:val="false"/>
               <w:spacing w:lineRule="auto" w:line="276" w:before="0" w:after="200"/>
               <w:jc w:val="left"/>
               <w:rPr>
@@ -3253,7 +4278,7 @@
           <w:p>
             <w:pPr>
               <w:pStyle w:val="Normal"/>
-              <w:widowControl/>
+              <w:widowControl w:val="false"/>
               <w:spacing w:lineRule="auto" w:line="276" w:before="0" w:after="200"/>
               <w:jc w:val="left"/>
               <w:rPr>
@@ -3303,7 +4328,7 @@
           <w:p>
             <w:pPr>
               <w:pStyle w:val="Normal"/>
-              <w:widowControl/>
+              <w:widowControl w:val="false"/>
               <w:spacing w:lineRule="auto" w:line="276" w:before="0" w:after="200"/>
               <w:jc w:val="left"/>
               <w:rPr>
@@ -3334,7 +4359,7 @@
           <w:p>
             <w:pPr>
               <w:pStyle w:val="Normal"/>
-              <w:widowControl/>
+              <w:widowControl w:val="false"/>
               <w:spacing w:before="0" w:after="200"/>
               <w:jc w:val="left"/>
               <w:rPr>
@@ -3357,17 +4382,12 @@
         <w:tc>
           <w:tcPr>
             <w:tcW w:w="2393" w:type="dxa"/>
-            <w:tcBorders>
-              <w:top w:val="nil"/>
-              <w:left w:val="nil"/>
-              <w:bottom w:val="nil"/>
-              <w:right w:val="nil"/>
-            </w:tcBorders>
+            <w:tcBorders/>
           </w:tcPr>
           <w:p>
             <w:pPr>
               <w:pStyle w:val="Normal"/>
-              <w:widowControl/>
+              <w:widowControl w:val="false"/>
               <w:spacing w:lineRule="auto" w:line="276" w:before="0" w:after="200"/>
               <w:jc w:val="left"/>
               <w:rPr>
@@ -3398,7 +4418,7 @@
           <w:p>
             <w:pPr>
               <w:pStyle w:val="Normal"/>
-              <w:widowControl/>
+              <w:widowControl w:val="false"/>
               <w:spacing w:lineRule="auto" w:line="276" w:before="0" w:after="200"/>
               <w:jc w:val="left"/>
               <w:rPr>
@@ -3448,7 +4468,7 @@
           <w:p>
             <w:pPr>
               <w:pStyle w:val="Normal"/>
-              <w:widowControl/>
+              <w:widowControl w:val="false"/>
               <w:spacing w:lineRule="auto" w:line="276" w:before="0" w:after="200"/>
               <w:jc w:val="left"/>
               <w:rPr>
@@ -3479,7 +4499,7 @@
           <w:p>
             <w:pPr>
               <w:pStyle w:val="Normal"/>
-              <w:widowControl/>
+              <w:widowControl w:val="false"/>
               <w:spacing w:before="0" w:after="200"/>
               <w:jc w:val="left"/>
               <w:rPr>
@@ -3669,17 +4689,12 @@
         <w:tc>
           <w:tcPr>
             <w:tcW w:w="3192" w:type="dxa"/>
-            <w:tcBorders>
-              <w:top w:val="nil"/>
-              <w:left w:val="nil"/>
-              <w:bottom w:val="nil"/>
-              <w:right w:val="nil"/>
-            </w:tcBorders>
+            <w:tcBorders/>
           </w:tcPr>
           <w:p>
             <w:pPr>
               <w:pStyle w:val="Normal"/>
-              <w:widowControl/>
+              <w:widowControl w:val="false"/>
               <w:spacing w:lineRule="auto" w:line="276" w:before="0" w:after="200"/>
               <w:jc w:val="left"/>
               <w:rPr>
@@ -3724,7 +4739,7 @@
           <w:p>
             <w:pPr>
               <w:pStyle w:val="Normal"/>
-              <w:widowControl/>
+              <w:widowControl w:val="false"/>
               <w:spacing w:lineRule="auto" w:line="276" w:before="0" w:after="200"/>
               <w:jc w:val="left"/>
               <w:rPr>
@@ -3769,7 +4784,7 @@
           <w:p>
             <w:pPr>
               <w:pStyle w:val="Normal"/>
-              <w:widowControl/>
+              <w:widowControl w:val="false"/>
               <w:spacing w:lineRule="auto" w:line="276" w:before="0" w:after="200"/>
               <w:jc w:val="left"/>
               <w:rPr>
@@ -3814,7 +4829,7 @@
           <w:p>
             <w:pPr>
               <w:pStyle w:val="Normal"/>
-              <w:widowControl/>
+              <w:widowControl w:val="false"/>
               <w:spacing w:lineRule="auto" w:line="276" w:before="0" w:after="200"/>
               <w:jc w:val="left"/>
               <w:rPr>
@@ -3878,7 +4893,7 @@
           <w:p>
             <w:pPr>
               <w:pStyle w:val="Normal"/>
-              <w:widowControl/>
+              <w:widowControl w:val="false"/>
               <w:spacing w:lineRule="auto" w:line="276" w:before="0" w:after="200"/>
               <w:jc w:val="left"/>
               <w:rPr>
@@ -3923,7 +4938,7 @@
           <w:p>
             <w:pPr>
               <w:pStyle w:val="Normal"/>
-              <w:widowControl/>
+              <w:widowControl w:val="false"/>
               <w:spacing w:lineRule="auto" w:line="276" w:before="0" w:after="200"/>
               <w:jc w:val="left"/>
               <w:rPr>
@@ -3987,7 +5002,7 @@
           <w:p>
             <w:pPr>
               <w:pStyle w:val="Normal"/>
-              <w:widowControl/>
+              <w:widowControl w:val="false"/>
               <w:spacing w:lineRule="auto" w:line="276" w:before="0" w:after="200"/>
               <w:jc w:val="left"/>
               <w:rPr>
@@ -4032,7 +5047,7 @@
           <w:p>
             <w:pPr>
               <w:pStyle w:val="Normal"/>
-              <w:widowControl/>
+              <w:widowControl w:val="false"/>
               <w:spacing w:lineRule="auto" w:line="276" w:before="0" w:after="200"/>
               <w:jc w:val="left"/>
               <w:rPr>
@@ -4063,7 +5078,7 @@
           <w:p>
             <w:pPr>
               <w:pStyle w:val="Normal"/>
-              <w:widowControl/>
+              <w:widowControl w:val="false"/>
               <w:spacing w:lineRule="auto" w:line="276" w:before="0" w:after="200"/>
               <w:jc w:val="left"/>
               <w:rPr>
@@ -4094,7 +5109,7 @@
           <w:p>
             <w:pPr>
               <w:pStyle w:val="Normal"/>
-              <w:widowControl/>
+              <w:widowControl w:val="false"/>
               <w:spacing w:lineRule="auto" w:line="276" w:before="0" w:after="200"/>
               <w:jc w:val="left"/>
               <w:rPr>
@@ -4125,7 +5140,7 @@
           <w:p>
             <w:pPr>
               <w:pStyle w:val="Normal"/>
-              <w:widowControl/>
+              <w:widowControl w:val="false"/>
               <w:spacing w:lineRule="auto" w:line="276" w:before="0" w:after="200"/>
               <w:jc w:val="left"/>
               <w:rPr>
@@ -4156,7 +5171,7 @@
           <w:p>
             <w:pPr>
               <w:pStyle w:val="Normal"/>
-              <w:widowControl/>
+              <w:widowControl w:val="false"/>
               <w:spacing w:lineRule="auto" w:line="276" w:before="0" w:after="200"/>
               <w:jc w:val="left"/>
               <w:rPr>
@@ -4201,7 +5216,7 @@
           <w:p>
             <w:pPr>
               <w:pStyle w:val="Normal"/>
-              <w:widowControl/>
+              <w:widowControl w:val="false"/>
               <w:spacing w:lineRule="auto" w:line="276" w:before="0" w:after="200"/>
               <w:jc w:val="left"/>
               <w:rPr>
@@ -4232,7 +5247,7 @@
           <w:p>
             <w:pPr>
               <w:pStyle w:val="Normal"/>
-              <w:widowControl/>
+              <w:widowControl w:val="false"/>
               <w:spacing w:lineRule="auto" w:line="276" w:before="0" w:after="200"/>
               <w:jc w:val="left"/>
               <w:rPr>
@@ -4263,7 +5278,7 @@
           <w:p>
             <w:pPr>
               <w:pStyle w:val="Normal"/>
-              <w:widowControl/>
+              <w:widowControl w:val="false"/>
               <w:spacing w:lineRule="auto" w:line="276" w:before="0" w:after="200"/>
               <w:jc w:val="left"/>
               <w:rPr>
@@ -4294,7 +5309,7 @@
           <w:p>
             <w:pPr>
               <w:pStyle w:val="Normal"/>
-              <w:widowControl/>
+              <w:widowControl w:val="false"/>
               <w:spacing w:lineRule="auto" w:line="276" w:before="0" w:after="200"/>
               <w:jc w:val="left"/>
               <w:rPr>
@@ -4325,7 +5340,7 @@
           <w:p>
             <w:pPr>
               <w:pStyle w:val="Normal"/>
-              <w:widowControl/>
+              <w:widowControl w:val="false"/>
               <w:spacing w:lineRule="auto" w:line="276" w:before="0" w:after="200"/>
               <w:jc w:val="left"/>
               <w:rPr>
@@ -4356,7 +5371,7 @@
           <w:p>
             <w:pPr>
               <w:pStyle w:val="Normal"/>
-              <w:widowControl/>
+              <w:widowControl w:val="false"/>
               <w:spacing w:lineRule="auto" w:line="276" w:before="0" w:after="200"/>
               <w:jc w:val="left"/>
               <w:rPr>
@@ -4387,7 +5402,7 @@
           <w:p>
             <w:pPr>
               <w:pStyle w:val="Normal"/>
-              <w:widowControl/>
+              <w:widowControl w:val="false"/>
               <w:spacing w:lineRule="auto" w:line="276" w:before="0" w:after="200"/>
               <w:jc w:val="left"/>
               <w:rPr>
@@ -4418,7 +5433,7 @@
           <w:p>
             <w:pPr>
               <w:pStyle w:val="Normal"/>
-              <w:widowControl/>
+              <w:widowControl w:val="false"/>
               <w:spacing w:lineRule="auto" w:line="276" w:before="0" w:after="200"/>
               <w:jc w:val="left"/>
               <w:rPr>
@@ -4449,7 +5464,7 @@
           <w:p>
             <w:pPr>
               <w:pStyle w:val="Normal"/>
-              <w:widowControl/>
+              <w:widowControl w:val="false"/>
               <w:spacing w:lineRule="auto" w:line="276" w:before="0" w:after="200"/>
               <w:jc w:val="left"/>
               <w:rPr>
@@ -4499,7 +5514,7 @@
           <w:p>
             <w:pPr>
               <w:pStyle w:val="Normal"/>
-              <w:widowControl/>
+              <w:widowControl w:val="false"/>
               <w:spacing w:lineRule="auto" w:line="276" w:before="0" w:after="200"/>
               <w:jc w:val="left"/>
               <w:rPr>
@@ -4530,7 +5545,7 @@
           <w:p>
             <w:pPr>
               <w:pStyle w:val="Normal"/>
-              <w:widowControl/>
+              <w:widowControl w:val="false"/>
               <w:spacing w:lineRule="auto" w:line="276" w:before="0" w:after="200"/>
               <w:jc w:val="left"/>
               <w:rPr>
@@ -4561,7 +5576,7 @@
           <w:p>
             <w:pPr>
               <w:pStyle w:val="Normal"/>
-              <w:widowControl/>
+              <w:widowControl w:val="false"/>
               <w:spacing w:lineRule="auto" w:line="276" w:before="0" w:after="200"/>
               <w:jc w:val="left"/>
               <w:rPr>
@@ -4611,7 +5626,7 @@
           <w:p>
             <w:pPr>
               <w:pStyle w:val="Normal"/>
-              <w:widowControl/>
+              <w:widowControl w:val="false"/>
               <w:spacing w:lineRule="auto" w:line="276" w:before="0" w:after="200"/>
               <w:jc w:val="left"/>
               <w:rPr>
@@ -4661,7 +5676,7 @@
           <w:p>
             <w:pPr>
               <w:pStyle w:val="Normal"/>
-              <w:widowControl/>
+              <w:widowControl w:val="false"/>
               <w:spacing w:lineRule="auto" w:line="276" w:before="0" w:after="200"/>
               <w:jc w:val="left"/>
               <w:rPr>
@@ -4711,7 +5726,7 @@
           <w:p>
             <w:pPr>
               <w:pStyle w:val="Normal"/>
-              <w:widowControl/>
+              <w:widowControl w:val="false"/>
               <w:spacing w:lineRule="auto" w:line="276" w:before="0" w:after="200"/>
               <w:jc w:val="left"/>
               <w:rPr>
@@ -4742,7 +5757,7 @@
           <w:p>
             <w:pPr>
               <w:pStyle w:val="Normal"/>
-              <w:widowControl/>
+              <w:widowControl w:val="false"/>
               <w:spacing w:lineRule="auto" w:line="276" w:before="0" w:after="200"/>
               <w:jc w:val="left"/>
               <w:rPr>
@@ -4773,7 +5788,7 @@
           <w:p>
             <w:pPr>
               <w:pStyle w:val="Normal"/>
-              <w:widowControl/>
+              <w:widowControl w:val="false"/>
               <w:spacing w:lineRule="auto" w:line="276" w:before="0" w:after="200"/>
               <w:jc w:val="left"/>
               <w:rPr>
@@ -4823,7 +5838,7 @@
           <w:p>
             <w:pPr>
               <w:pStyle w:val="Normal"/>
-              <w:widowControl/>
+              <w:widowControl w:val="false"/>
               <w:spacing w:lineRule="auto" w:line="276" w:before="0" w:after="200"/>
               <w:jc w:val="left"/>
               <w:rPr>
@@ -4873,7 +5888,7 @@
           <w:p>
             <w:pPr>
               <w:pStyle w:val="Normal"/>
-              <w:widowControl/>
+              <w:widowControl w:val="false"/>
               <w:spacing w:lineRule="auto" w:line="276" w:before="0" w:after="200"/>
               <w:jc w:val="left"/>
               <w:rPr>
@@ -4923,7 +5938,7 @@
           <w:p>
             <w:pPr>
               <w:pStyle w:val="Normal"/>
-              <w:widowControl/>
+              <w:widowControl w:val="false"/>
               <w:spacing w:lineRule="auto" w:line="276" w:before="0" w:after="200"/>
               <w:jc w:val="left"/>
               <w:rPr>
@@ -4973,7 +5988,7 @@
           <w:p>
             <w:pPr>
               <w:pStyle w:val="Normal"/>
-              <w:widowControl/>
+              <w:widowControl w:val="false"/>
               <w:spacing w:lineRule="auto" w:line="276" w:before="0" w:after="200"/>
               <w:jc w:val="left"/>
               <w:rPr>
@@ -5023,7 +6038,7 @@
           <w:p>
             <w:pPr>
               <w:pStyle w:val="Normal"/>
-              <w:widowControl/>
+              <w:widowControl w:val="false"/>
               <w:spacing w:before="0" w:after="200"/>
               <w:jc w:val="left"/>
               <w:rPr>
@@ -5054,7 +6069,7 @@
           <w:p>
             <w:pPr>
               <w:pStyle w:val="Normal"/>
-              <w:widowControl/>
+              <w:widowControl w:val="false"/>
               <w:spacing w:lineRule="auto" w:line="276" w:before="0" w:after="200"/>
               <w:jc w:val="left"/>
               <w:rPr>
@@ -5085,7 +6100,7 @@
           <w:p>
             <w:pPr>
               <w:pStyle w:val="Normal"/>
-              <w:widowControl/>
+              <w:widowControl w:val="false"/>
               <w:spacing w:lineRule="auto" w:line="276" w:before="0" w:after="200"/>
               <w:jc w:val="left"/>
               <w:rPr>
@@ -5116,7 +6131,7 @@
           <w:p>
             <w:pPr>
               <w:pStyle w:val="Normal"/>
-              <w:widowControl/>
+              <w:widowControl w:val="false"/>
               <w:spacing w:lineRule="auto" w:line="276" w:before="0" w:after="200"/>
               <w:jc w:val="left"/>
               <w:rPr>
@@ -5166,7 +6181,7 @@
           <w:p>
             <w:pPr>
               <w:pStyle w:val="Normal"/>
-              <w:widowControl/>
+              <w:widowControl w:val="false"/>
               <w:spacing w:lineRule="auto" w:line="276" w:before="0" w:after="200"/>
               <w:jc w:val="left"/>
               <w:rPr>
@@ -5197,7 +6212,7 @@
           <w:p>
             <w:pPr>
               <w:pStyle w:val="Normal"/>
-              <w:widowControl/>
+              <w:widowControl w:val="false"/>
               <w:spacing w:lineRule="auto" w:line="276" w:before="0" w:after="200"/>
               <w:jc w:val="left"/>
               <w:rPr>
@@ -5228,7 +6243,7 @@
           <w:p>
             <w:pPr>
               <w:pStyle w:val="Normal"/>
-              <w:widowControl/>
+              <w:widowControl w:val="false"/>
               <w:spacing w:lineRule="auto" w:line="276" w:before="0" w:after="200"/>
               <w:jc w:val="left"/>
               <w:rPr>
@@ -5278,7 +6293,7 @@
           <w:p>
             <w:pPr>
               <w:pStyle w:val="Normal"/>
-              <w:widowControl/>
+              <w:widowControl w:val="false"/>
               <w:spacing w:lineRule="auto" w:line="276" w:before="0" w:after="200"/>
               <w:jc w:val="left"/>
               <w:rPr>
@@ -5328,7 +6343,7 @@
           <w:p>
             <w:pPr>
               <w:pStyle w:val="Normal"/>
-              <w:widowControl/>
+              <w:widowControl w:val="false"/>
               <w:spacing w:before="0" w:after="200"/>
               <w:jc w:val="left"/>
               <w:rPr>
@@ -5360,17 +6375,12 @@
         <w:tc>
           <w:tcPr>
             <w:tcW w:w="3192" w:type="dxa"/>
-            <w:tcBorders>
-              <w:top w:val="nil"/>
-              <w:left w:val="nil"/>
-              <w:bottom w:val="nil"/>
-              <w:right w:val="nil"/>
-            </w:tcBorders>
+            <w:tcBorders/>
           </w:tcPr>
           <w:p>
             <w:pPr>
               <w:pStyle w:val="Normal"/>
-              <w:widowControl/>
+              <w:widowControl w:val="false"/>
               <w:spacing w:lineRule="auto" w:line="276" w:before="0" w:after="200"/>
               <w:jc w:val="left"/>
               <w:rPr>
@@ -5401,7 +6411,7 @@
           <w:p>
             <w:pPr>
               <w:pStyle w:val="Normal"/>
-              <w:widowControl/>
+              <w:widowControl w:val="false"/>
               <w:spacing w:lineRule="auto" w:line="276" w:before="0" w:after="200"/>
               <w:jc w:val="left"/>
               <w:rPr>
@@ -5432,7 +6442,7 @@
           <w:p>
             <w:pPr>
               <w:pStyle w:val="Normal"/>
-              <w:widowControl/>
+              <w:widowControl w:val="false"/>
               <w:spacing w:lineRule="auto" w:line="276" w:before="0" w:after="200"/>
               <w:jc w:val="left"/>
               <w:rPr>
@@ -5463,7 +6473,7 @@
           <w:p>
             <w:pPr>
               <w:pStyle w:val="Normal"/>
-              <w:widowControl/>
+              <w:widowControl w:val="false"/>
               <w:spacing w:lineRule="auto" w:line="276" w:before="0" w:after="200"/>
               <w:jc w:val="left"/>
               <w:rPr>
@@ -5513,7 +6523,7 @@
           <w:p>
             <w:pPr>
               <w:pStyle w:val="Normal"/>
-              <w:widowControl/>
+              <w:widowControl w:val="false"/>
               <w:spacing w:lineRule="auto" w:line="276" w:before="0" w:after="200"/>
               <w:jc w:val="left"/>
               <w:rPr>
@@ -5563,7 +6573,7 @@
           <w:p>
             <w:pPr>
               <w:pStyle w:val="Normal"/>
-              <w:widowControl/>
+              <w:widowControl w:val="false"/>
               <w:spacing w:lineRule="auto" w:line="276" w:before="0" w:after="200"/>
               <w:jc w:val="left"/>
               <w:rPr>
@@ -5613,7 +6623,7 @@
           <w:p>
             <w:pPr>
               <w:pStyle w:val="Normal"/>
-              <w:widowControl/>
+              <w:widowControl w:val="false"/>
               <w:spacing w:lineRule="auto" w:line="276" w:before="0" w:after="200"/>
               <w:jc w:val="left"/>
               <w:rPr>
@@ -5663,7 +6673,7 @@
           <w:p>
             <w:pPr>
               <w:pStyle w:val="Normal"/>
-              <w:widowControl/>
+              <w:widowControl w:val="false"/>
               <w:spacing w:lineRule="auto" w:line="276" w:before="0" w:after="200"/>
               <w:jc w:val="left"/>
               <w:rPr>
@@ -5713,7 +6723,7 @@
           <w:p>
             <w:pPr>
               <w:pStyle w:val="Normal"/>
-              <w:widowControl/>
+              <w:widowControl w:val="false"/>
               <w:spacing w:lineRule="auto" w:line="276" w:before="0" w:after="200"/>
               <w:jc w:val="left"/>
               <w:rPr>
@@ -5744,7 +6754,7 @@
           <w:p>
             <w:pPr>
               <w:pStyle w:val="Normal"/>
-              <w:widowControl/>
+              <w:widowControl w:val="false"/>
               <w:spacing w:lineRule="auto" w:line="276" w:before="0" w:after="200"/>
               <w:jc w:val="left"/>
               <w:rPr>
@@ -5775,7 +6785,7 @@
           <w:p>
             <w:pPr>
               <w:pStyle w:val="Normal"/>
-              <w:widowControl/>
+              <w:widowControl w:val="false"/>
               <w:spacing w:lineRule="auto" w:line="276" w:before="0" w:after="200"/>
               <w:jc w:val="left"/>
               <w:rPr>
@@ -5806,7 +6816,7 @@
           <w:p>
             <w:pPr>
               <w:pStyle w:val="Normal"/>
-              <w:widowControl/>
+              <w:widowControl w:val="false"/>
               <w:spacing w:lineRule="auto" w:line="276" w:before="0" w:after="200"/>
               <w:jc w:val="left"/>
               <w:rPr>
@@ -5856,7 +6866,7 @@
           <w:p>
             <w:pPr>
               <w:pStyle w:val="Normal"/>
-              <w:widowControl/>
+              <w:widowControl w:val="false"/>
               <w:spacing w:lineRule="auto" w:line="276" w:before="0" w:after="200"/>
               <w:jc w:val="left"/>
               <w:rPr>
@@ -5906,7 +6916,7 @@
           <w:p>
             <w:pPr>
               <w:pStyle w:val="Normal"/>
-              <w:widowControl/>
+              <w:widowControl w:val="false"/>
               <w:spacing w:lineRule="auto" w:line="276" w:before="0" w:after="200"/>
               <w:jc w:val="left"/>
               <w:rPr>
@@ -5956,7 +6966,7 @@
           <w:p>
             <w:pPr>
               <w:pStyle w:val="Normal"/>
-              <w:widowControl/>
+              <w:widowControl w:val="false"/>
               <w:spacing w:lineRule="auto" w:line="276" w:before="0" w:after="200"/>
               <w:jc w:val="left"/>
               <w:rPr>
@@ -5987,7 +6997,7 @@
           <w:p>
             <w:pPr>
               <w:pStyle w:val="Normal"/>
-              <w:widowControl/>
+              <w:widowControl w:val="false"/>
               <w:spacing w:lineRule="auto" w:line="276" w:before="0" w:after="200"/>
               <w:jc w:val="left"/>
               <w:rPr>
@@ -6018,7 +7028,7 @@
           <w:p>
             <w:pPr>
               <w:pStyle w:val="Normal"/>
-              <w:widowControl/>
+              <w:widowControl w:val="false"/>
               <w:spacing w:lineRule="auto" w:line="276" w:before="0" w:after="200"/>
               <w:jc w:val="left"/>
               <w:rPr>
@@ -6049,7 +7059,7 @@
           <w:p>
             <w:pPr>
               <w:pStyle w:val="Normal"/>
-              <w:widowControl/>
+              <w:widowControl w:val="false"/>
               <w:spacing w:lineRule="auto" w:line="276" w:before="0" w:after="200"/>
               <w:jc w:val="left"/>
               <w:rPr>
@@ -6080,7 +7090,7 @@
           <w:p>
             <w:pPr>
               <w:pStyle w:val="Normal"/>
-              <w:widowControl/>
+              <w:widowControl w:val="false"/>
               <w:spacing w:lineRule="auto" w:line="276" w:before="0" w:after="200"/>
               <w:jc w:val="left"/>
               <w:rPr>
@@ -6130,7 +7140,7 @@
           <w:p>
             <w:pPr>
               <w:pStyle w:val="Normal"/>
-              <w:widowControl/>
+              <w:widowControl w:val="false"/>
               <w:spacing w:before="0" w:after="200"/>
               <w:jc w:val="left"/>
               <w:rPr>
@@ -6161,7 +7171,7 @@
           <w:p>
             <w:pPr>
               <w:pStyle w:val="Normal"/>
-              <w:widowControl/>
+              <w:widowControl w:val="false"/>
               <w:spacing w:lineRule="auto" w:line="276" w:before="0" w:after="200"/>
               <w:jc w:val="left"/>
               <w:rPr>
@@ -6192,7 +7202,7 @@
           <w:p>
             <w:pPr>
               <w:pStyle w:val="Normal"/>
-              <w:widowControl/>
+              <w:widowControl w:val="false"/>
               <w:spacing w:lineRule="auto" w:line="276" w:before="0" w:after="200"/>
               <w:jc w:val="left"/>
               <w:rPr>
@@ -6242,7 +7252,7 @@
           <w:p>
             <w:pPr>
               <w:pStyle w:val="Normal"/>
-              <w:widowControl/>
+              <w:widowControl w:val="false"/>
               <w:spacing w:lineRule="auto" w:line="276" w:before="0" w:after="200"/>
               <w:jc w:val="left"/>
               <w:rPr>
@@ -6292,7 +7302,7 @@
           <w:p>
             <w:pPr>
               <w:pStyle w:val="Normal"/>
-              <w:widowControl/>
+              <w:widowControl w:val="false"/>
               <w:spacing w:lineRule="auto" w:line="276" w:before="0" w:after="200"/>
               <w:jc w:val="left"/>
               <w:rPr>
@@ -6342,7 +7352,7 @@
           <w:p>
             <w:pPr>
               <w:pStyle w:val="Normal"/>
-              <w:widowControl/>
+              <w:widowControl w:val="false"/>
               <w:spacing w:lineRule="auto" w:line="276" w:before="0" w:after="200"/>
               <w:jc w:val="left"/>
               <w:rPr>
@@ -6373,7 +7383,7 @@
           <w:p>
             <w:pPr>
               <w:pStyle w:val="Normal"/>
-              <w:widowControl/>
+              <w:widowControl w:val="false"/>
               <w:spacing w:lineRule="auto" w:line="276" w:before="0" w:after="200"/>
               <w:jc w:val="left"/>
               <w:rPr>
@@ -6404,7 +7414,7 @@
           <w:p>
             <w:pPr>
               <w:pStyle w:val="Normal"/>
-              <w:widowControl/>
+              <w:widowControl w:val="false"/>
               <w:spacing w:lineRule="auto" w:line="276" w:before="0" w:after="200"/>
               <w:jc w:val="left"/>
               <w:rPr>
@@ -6454,7 +7464,7 @@
           <w:p>
             <w:pPr>
               <w:pStyle w:val="Normal"/>
-              <w:widowControl/>
+              <w:widowControl w:val="false"/>
               <w:spacing w:lineRule="auto" w:line="276" w:before="0" w:after="200"/>
               <w:jc w:val="left"/>
               <w:rPr>
@@ -6485,7 +7495,7 @@
           <w:p>
             <w:pPr>
               <w:pStyle w:val="Normal"/>
-              <w:widowControl/>
+              <w:widowControl w:val="false"/>
               <w:spacing w:lineRule="auto" w:line="276" w:before="0" w:after="200"/>
               <w:jc w:val="left"/>
               <w:rPr>
@@ -6516,7 +7526,7 @@
           <w:p>
             <w:pPr>
               <w:pStyle w:val="Normal"/>
-              <w:widowControl/>
+              <w:widowControl w:val="false"/>
               <w:spacing w:lineRule="auto" w:line="276" w:before="0" w:after="200"/>
               <w:jc w:val="left"/>
               <w:rPr>
@@ -6547,7 +7557,7 @@
           <w:p>
             <w:pPr>
               <w:pStyle w:val="Normal"/>
-              <w:widowControl/>
+              <w:widowControl w:val="false"/>
               <w:spacing w:lineRule="auto" w:line="276" w:before="0" w:after="200"/>
               <w:jc w:val="left"/>
               <w:rPr>
@@ -6597,7 +7607,7 @@
           <w:p>
             <w:pPr>
               <w:pStyle w:val="Normal"/>
-              <w:widowControl/>
+              <w:widowControl w:val="false"/>
               <w:spacing w:before="0" w:after="200"/>
               <w:jc w:val="left"/>
               <w:rPr>
@@ -6628,7 +7638,7 @@
           <w:p>
             <w:pPr>
               <w:pStyle w:val="Normal"/>
-              <w:widowControl/>
+              <w:widowControl w:val="false"/>
               <w:spacing w:before="0" w:after="200"/>
               <w:jc w:val="left"/>
               <w:rPr>
@@ -6651,7 +7661,7 @@
           <w:p>
             <w:pPr>
               <w:pStyle w:val="Normal"/>
-              <w:widowControl/>
+              <w:widowControl w:val="false"/>
               <w:spacing w:before="0" w:after="200"/>
               <w:jc w:val="left"/>
               <w:rPr>
@@ -6683,7 +7693,7 @@
           <w:p>
             <w:pPr>
               <w:pStyle w:val="Normal"/>
-              <w:widowControl/>
+              <w:widowControl w:val="false"/>
               <w:spacing w:before="0" w:after="200"/>
               <w:jc w:val="left"/>
               <w:rPr>
@@ -6715,7 +7725,7 @@
           <w:p>
             <w:pPr>
               <w:pStyle w:val="Normal"/>
-              <w:widowControl/>
+              <w:widowControl w:val="false"/>
               <w:spacing w:before="0" w:after="200"/>
               <w:jc w:val="left"/>
               <w:rPr>
@@ -6747,7 +7757,7 @@
           <w:p>
             <w:pPr>
               <w:pStyle w:val="Normal"/>
-              <w:widowControl/>
+              <w:widowControl w:val="false"/>
               <w:spacing w:before="0" w:after="200"/>
               <w:jc w:val="left"/>
               <w:rPr>
@@ -6779,7 +7789,7 @@
           <w:p>
             <w:pPr>
               <w:pStyle w:val="Normal"/>
-              <w:widowControl/>
+              <w:widowControl w:val="false"/>
               <w:spacing w:before="0" w:after="200"/>
               <w:jc w:val="left"/>
               <w:rPr>
@@ -6811,7 +7821,7 @@
           <w:p>
             <w:pPr>
               <w:pStyle w:val="Normal"/>
-              <w:widowControl/>
+              <w:widowControl w:val="false"/>
               <w:spacing w:before="0" w:after="200"/>
               <w:jc w:val="left"/>
               <w:rPr>
@@ -6843,7 +7853,7 @@
           <w:p>
             <w:pPr>
               <w:pStyle w:val="Normal"/>
-              <w:widowControl/>
+              <w:widowControl w:val="false"/>
               <w:spacing w:before="0" w:after="200"/>
               <w:jc w:val="left"/>
               <w:rPr>
@@ -6875,7 +7885,7 @@
           <w:p>
             <w:pPr>
               <w:pStyle w:val="Normal"/>
-              <w:widowControl/>
+              <w:widowControl w:val="false"/>
               <w:spacing w:before="0" w:after="200"/>
               <w:jc w:val="left"/>
               <w:rPr>
@@ -6907,7 +7917,7 @@
           <w:p>
             <w:pPr>
               <w:pStyle w:val="Normal"/>
-              <w:widowControl/>
+              <w:widowControl w:val="false"/>
               <w:spacing w:before="0" w:after="200"/>
               <w:jc w:val="left"/>
               <w:rPr>
@@ -6939,7 +7949,7 @@
           <w:p>
             <w:pPr>
               <w:pStyle w:val="Normal"/>
-              <w:widowControl/>
+              <w:widowControl w:val="false"/>
               <w:spacing w:before="0" w:after="200"/>
               <w:jc w:val="left"/>
               <w:rPr>
@@ -6971,7 +7981,7 @@
           <w:p>
             <w:pPr>
               <w:pStyle w:val="Normal"/>
-              <w:widowControl/>
+              <w:widowControl w:val="false"/>
               <w:spacing w:before="0" w:after="200"/>
               <w:jc w:val="left"/>
               <w:rPr>
@@ -7003,7 +8013,7 @@
           <w:p>
             <w:pPr>
               <w:pStyle w:val="Normal"/>
-              <w:widowControl/>
+              <w:widowControl w:val="false"/>
               <w:spacing w:before="0" w:after="200"/>
               <w:jc w:val="left"/>
               <w:rPr>
@@ -7027,17 +8037,12 @@
         <w:tc>
           <w:tcPr>
             <w:tcW w:w="3192" w:type="dxa"/>
-            <w:tcBorders>
-              <w:top w:val="nil"/>
-              <w:left w:val="nil"/>
-              <w:bottom w:val="nil"/>
-              <w:right w:val="nil"/>
-            </w:tcBorders>
+            <w:tcBorders/>
           </w:tcPr>
           <w:p>
             <w:pPr>
               <w:pStyle w:val="Normal"/>
-              <w:widowControl/>
+              <w:widowControl w:val="false"/>
               <w:spacing w:lineRule="auto" w:line="276" w:before="0" w:after="200"/>
               <w:jc w:val="left"/>
               <w:rPr>
@@ -7082,7 +8087,7 @@
           <w:p>
             <w:pPr>
               <w:pStyle w:val="Normal"/>
-              <w:widowControl/>
+              <w:widowControl w:val="false"/>
               <w:spacing w:lineRule="auto" w:line="276" w:before="0" w:after="200"/>
               <w:jc w:val="left"/>
               <w:rPr>
@@ -7146,7 +8151,7 @@
           <w:p>
             <w:pPr>
               <w:pStyle w:val="Normal"/>
-              <w:widowControl/>
+              <w:widowControl w:val="false"/>
               <w:spacing w:lineRule="auto" w:line="276" w:before="0" w:after="200"/>
               <w:jc w:val="left"/>
               <w:rPr>
@@ -7191,7 +8196,7 @@
           <w:p>
             <w:pPr>
               <w:pStyle w:val="Normal"/>
-              <w:widowControl/>
+              <w:widowControl w:val="false"/>
               <w:spacing w:lineRule="auto" w:line="276" w:before="0" w:after="200"/>
               <w:jc w:val="left"/>
               <w:rPr>
@@ -7236,7 +8241,7 @@
           <w:p>
             <w:pPr>
               <w:pStyle w:val="Normal"/>
-              <w:widowControl/>
+              <w:widowControl w:val="false"/>
               <w:spacing w:lineRule="auto" w:line="276" w:before="0" w:after="200"/>
               <w:jc w:val="left"/>
               <w:rPr>
@@ -7281,7 +8286,7 @@
           <w:p>
             <w:pPr>
               <w:pStyle w:val="Normal"/>
-              <w:widowControl/>
+              <w:widowControl w:val="false"/>
               <w:spacing w:lineRule="auto" w:line="276" w:before="0" w:after="200"/>
               <w:jc w:val="left"/>
               <w:rPr>
@@ -7345,7 +8350,7 @@
           <w:p>
             <w:pPr>
               <w:pStyle w:val="Normal"/>
-              <w:widowControl/>
+              <w:widowControl w:val="false"/>
               <w:spacing w:lineRule="auto" w:line="276" w:before="0" w:after="200"/>
               <w:jc w:val="left"/>
               <w:rPr>
@@ -7409,7 +8414,7 @@
           <w:p>
             <w:pPr>
               <w:pStyle w:val="Normal"/>
-              <w:widowControl/>
+              <w:widowControl w:val="false"/>
               <w:spacing w:lineRule="auto" w:line="276" w:before="0" w:after="200"/>
               <w:jc w:val="left"/>
               <w:rPr>
@@ -7473,7 +8478,7 @@
           <w:p>
             <w:pPr>
               <w:pStyle w:val="Normal"/>
-              <w:widowControl/>
+              <w:widowControl w:val="false"/>
               <w:spacing w:lineRule="auto" w:line="276" w:before="0" w:after="200"/>
               <w:jc w:val="left"/>
               <w:rPr>
@@ -7518,7 +8523,7 @@
           <w:p>
             <w:pPr>
               <w:pStyle w:val="Normal"/>
-              <w:widowControl/>
+              <w:widowControl w:val="false"/>
               <w:spacing w:lineRule="auto" w:line="276" w:before="0" w:after="200"/>
               <w:jc w:val="left"/>
               <w:rPr>
@@ -7563,7 +8568,7 @@
           <w:p>
             <w:pPr>
               <w:pStyle w:val="Normal"/>
-              <w:widowControl/>
+              <w:widowControl w:val="false"/>
               <w:spacing w:lineRule="auto" w:line="276" w:before="0" w:after="200"/>
               <w:jc w:val="left"/>
               <w:rPr>
@@ -7627,7 +8632,7 @@
           <w:p>
             <w:pPr>
               <w:pStyle w:val="Normal"/>
-              <w:widowControl/>
+              <w:widowControl w:val="false"/>
               <w:spacing w:lineRule="auto" w:line="276" w:before="0" w:after="200"/>
               <w:jc w:val="left"/>
               <w:rPr>
@@ -7691,7 +8696,7 @@
           <w:p>
             <w:pPr>
               <w:pStyle w:val="Normal"/>
-              <w:widowControl/>
+              <w:widowControl w:val="false"/>
               <w:spacing w:lineRule="auto" w:line="276" w:before="0" w:after="200"/>
               <w:jc w:val="left"/>
               <w:rPr>
@@ -7755,7 +8760,7 @@
           <w:p>
             <w:pPr>
               <w:pStyle w:val="Normal"/>
-              <w:widowControl/>
+              <w:widowControl w:val="false"/>
               <w:spacing w:lineRule="auto" w:line="276" w:before="0" w:after="200"/>
               <w:jc w:val="left"/>
               <w:rPr>
@@ -7819,7 +8824,7 @@
           <w:p>
             <w:pPr>
               <w:pStyle w:val="Normal"/>
-              <w:widowControl/>
+              <w:widowControl w:val="false"/>
               <w:spacing w:lineRule="auto" w:line="276" w:before="0" w:after="200"/>
               <w:jc w:val="left"/>
               <w:rPr>
@@ -7883,7 +8888,7 @@
           <w:p>
             <w:pPr>
               <w:pStyle w:val="Normal"/>
-              <w:widowControl/>
+              <w:widowControl w:val="false"/>
               <w:spacing w:lineRule="auto" w:line="276" w:before="0" w:after="200"/>
               <w:jc w:val="left"/>
               <w:rPr>
@@ -7928,7 +8933,7 @@
           <w:p>
             <w:pPr>
               <w:pStyle w:val="Normal"/>
-              <w:widowControl/>
+              <w:widowControl w:val="false"/>
               <w:spacing w:lineRule="auto" w:line="276" w:before="0" w:after="200"/>
               <w:jc w:val="left"/>
               <w:rPr>
@@ -7973,7 +8978,7 @@
           <w:p>
             <w:pPr>
               <w:pStyle w:val="Normal"/>
-              <w:widowControl/>
+              <w:widowControl w:val="false"/>
               <w:spacing w:lineRule="auto" w:line="276" w:before="0" w:after="200"/>
               <w:jc w:val="left"/>
               <w:rPr>
@@ -8018,7 +9023,7 @@
           <w:p>
             <w:pPr>
               <w:pStyle w:val="Normal"/>
-              <w:widowControl/>
+              <w:widowControl w:val="false"/>
               <w:spacing w:lineRule="auto" w:line="276" w:before="0" w:after="200"/>
               <w:jc w:val="left"/>
               <w:rPr>
@@ -8082,7 +9087,7 @@
           <w:p>
             <w:pPr>
               <w:pStyle w:val="Normal"/>
-              <w:widowControl/>
+              <w:widowControl w:val="false"/>
               <w:spacing w:lineRule="auto" w:line="276" w:before="0" w:after="200"/>
               <w:jc w:val="left"/>
               <w:rPr>
@@ -8146,7 +9151,7 @@
           <w:p>
             <w:pPr>
               <w:pStyle w:val="Normal"/>
-              <w:widowControl/>
+              <w:widowControl w:val="false"/>
               <w:spacing w:lineRule="auto" w:line="276" w:before="0" w:after="200"/>
               <w:jc w:val="left"/>
               <w:rPr>
@@ -8191,7 +9196,7 @@
           <w:p>
             <w:pPr>
               <w:pStyle w:val="Normal"/>
-              <w:widowControl/>
+              <w:widowControl w:val="false"/>
               <w:spacing w:lineRule="auto" w:line="276" w:before="0" w:after="200"/>
               <w:jc w:val="left"/>
               <w:rPr>
@@ -8222,7 +9227,7 @@
           <w:p>
             <w:pPr>
               <w:pStyle w:val="Normal"/>
-              <w:widowControl/>
+              <w:widowControl w:val="false"/>
               <w:spacing w:lineRule="auto" w:line="276" w:before="0" w:after="200"/>
               <w:jc w:val="left"/>
               <w:rPr>
@@ -8253,7 +9258,7 @@
           <w:p>
             <w:pPr>
               <w:pStyle w:val="Normal"/>
-              <w:widowControl/>
+              <w:widowControl w:val="false"/>
               <w:spacing w:lineRule="auto" w:line="276" w:before="0" w:after="200"/>
               <w:jc w:val="left"/>
               <w:rPr>
@@ -8303,7 +9308,7 @@
           <w:p>
             <w:pPr>
               <w:pStyle w:val="Normal"/>
-              <w:widowControl/>
+              <w:widowControl w:val="false"/>
               <w:spacing w:lineRule="auto" w:line="276" w:before="0" w:after="200"/>
               <w:jc w:val="left"/>
               <w:rPr>
@@ -8334,7 +9339,7 @@
           <w:p>
             <w:pPr>
               <w:pStyle w:val="Normal"/>
-              <w:widowControl/>
+              <w:widowControl w:val="false"/>
               <w:spacing w:lineRule="auto" w:line="276" w:before="0" w:after="200"/>
               <w:jc w:val="left"/>
               <w:rPr>
@@ -8365,7 +9370,7 @@
           <w:p>
             <w:pPr>
               <w:pStyle w:val="Normal"/>
-              <w:widowControl/>
+              <w:widowControl w:val="false"/>
               <w:spacing w:lineRule="auto" w:line="276" w:before="0" w:after="200"/>
               <w:jc w:val="left"/>
               <w:rPr>
@@ -8415,7 +9420,7 @@
           <w:p>
             <w:pPr>
               <w:pStyle w:val="Normal"/>
-              <w:widowControl/>
+              <w:widowControl w:val="false"/>
               <w:spacing w:lineRule="auto" w:line="276" w:before="0" w:after="200"/>
               <w:jc w:val="left"/>
               <w:rPr>
@@ -8446,7 +9451,7 @@
           <w:p>
             <w:pPr>
               <w:pStyle w:val="Normal"/>
-              <w:widowControl/>
+              <w:widowControl w:val="false"/>
               <w:spacing w:lineRule="auto" w:line="276" w:before="0" w:after="200"/>
               <w:jc w:val="left"/>
               <w:rPr>
@@ -8477,7 +9482,7 @@
           <w:p>
             <w:pPr>
               <w:pStyle w:val="Normal"/>
-              <w:widowControl/>
+              <w:widowControl w:val="false"/>
               <w:spacing w:lineRule="auto" w:line="276" w:before="0" w:after="200"/>
               <w:jc w:val="left"/>
               <w:rPr>
@@ -8508,7 +9513,7 @@
           <w:p>
             <w:pPr>
               <w:pStyle w:val="Normal"/>
-              <w:widowControl/>
+              <w:widowControl w:val="false"/>
               <w:spacing w:lineRule="auto" w:line="276" w:before="0" w:after="200"/>
               <w:jc w:val="left"/>
               <w:rPr>
@@ -8558,7 +9563,7 @@
           <w:p>
             <w:pPr>
               <w:pStyle w:val="Normal"/>
-              <w:widowControl/>
+              <w:widowControl w:val="false"/>
               <w:spacing w:lineRule="auto" w:line="276" w:before="0" w:after="200"/>
               <w:jc w:val="left"/>
               <w:rPr>
@@ -8589,7 +9594,7 @@
           <w:p>
             <w:pPr>
               <w:pStyle w:val="Normal"/>
-              <w:widowControl/>
+              <w:widowControl w:val="false"/>
               <w:spacing w:before="0" w:after="200"/>
               <w:jc w:val="left"/>
               <w:rPr>
@@ -8626,8 +9631,8 @@
           <w:szCs w:val="36"/>
         </w:rPr>
       </w:pPr>
-      <w:bookmarkStart w:id="3" w:name="__RefHeading___Toc5504_1421093447"/>
-      <w:bookmarkEnd w:id="3"/>
+      <w:bookmarkStart w:id="4" w:name="__RefHeading___Toc5504_1421093447"/>
+      <w:bookmarkEnd w:id="4"/>
       <w:r>
         <w:rPr>
           <w:rFonts w:eastAsia="宋体" w:cs="宋体" w:ascii="Lato" w:hAnsi="Lato"/>
@@ -10026,8 +11031,8 @@
           <w:szCs w:val="36"/>
         </w:rPr>
       </w:pPr>
-      <w:bookmarkStart w:id="4" w:name="__RefHeading___Toc5506_1421093447"/>
-      <w:bookmarkEnd w:id="4"/>
+      <w:bookmarkStart w:id="5" w:name="__RefHeading___Toc5506_1421093447"/>
+      <w:bookmarkEnd w:id="5"/>
       <w:r>
         <w:rPr>
           <w:rFonts w:eastAsia="宋体" w:cs="宋体" w:ascii="Lato" w:hAnsi="Lato"/>
@@ -10864,8 +11869,8 @@
           <w:szCs w:val="36"/>
         </w:rPr>
       </w:pPr>
-      <w:bookmarkStart w:id="5" w:name="__RefHeading___Toc5508_1421093447"/>
-      <w:bookmarkEnd w:id="5"/>
+      <w:bookmarkStart w:id="6" w:name="__RefHeading___Toc5508_1421093447"/>
+      <w:bookmarkEnd w:id="6"/>
       <w:r>
         <w:rPr>
           <w:rFonts w:eastAsia="宋体" w:cs="宋体" w:ascii="Lato" w:hAnsi="Lato"/>
@@ -11594,8 +12599,8 @@
           <w:shd w:fill="auto" w:val="clear"/>
         </w:rPr>
       </w:pPr>
-      <w:bookmarkStart w:id="6" w:name="__RefHeading___Toc5510_1421093447"/>
-      <w:bookmarkEnd w:id="6"/>
+      <w:bookmarkStart w:id="7" w:name="__RefHeading___Toc5510_1421093447"/>
+      <w:bookmarkEnd w:id="7"/>
       <w:r>
         <w:rPr>
           <w:rFonts w:eastAsia="宋体" w:cs="宋体" w:ascii="Lato" w:hAnsi="Lato"/>
@@ -12164,8 +13169,8 @@
           <w:shd w:fill="auto" w:val="clear"/>
         </w:rPr>
       </w:pPr>
-      <w:bookmarkStart w:id="7" w:name="__RefHeading___Toc5512_1421093447"/>
-      <w:bookmarkEnd w:id="7"/>
+      <w:bookmarkStart w:id="8" w:name="__RefHeading___Toc5512_1421093447"/>
+      <w:bookmarkEnd w:id="8"/>
       <w:r>
         <w:rPr>
           <w:rFonts w:eastAsia="宋体" w:cs="宋体" w:ascii="Lato" w:hAnsi="Lato"/>
@@ -12899,8 +13904,8 @@
           <w:shd w:fill="auto" w:val="clear"/>
         </w:rPr>
       </w:pPr>
-      <w:bookmarkStart w:id="8" w:name="__RefHeading___Toc5514_1421093447"/>
-      <w:bookmarkEnd w:id="8"/>
+      <w:bookmarkStart w:id="9" w:name="__RefHeading___Toc5514_1421093447"/>
+      <w:bookmarkEnd w:id="9"/>
       <w:r>
         <w:rPr>
           <w:rFonts w:eastAsia="宋体" w:cs="宋体" w:ascii="Lato" w:hAnsi="Lato"/>
@@ -13065,8 +14070,8 @@
           <w:shd w:fill="auto" w:val="clear"/>
         </w:rPr>
       </w:pPr>
-      <w:bookmarkStart w:id="9" w:name="__RefHeading___Toc5516_1421093447"/>
-      <w:bookmarkEnd w:id="9"/>
+      <w:bookmarkStart w:id="10" w:name="__RefHeading___Toc5516_1421093447"/>
+      <w:bookmarkEnd w:id="10"/>
       <w:r>
         <w:rPr>
           <w:rFonts w:eastAsia="宋体" w:cs="宋体" w:ascii="Lato" w:hAnsi="Lato"/>
@@ -13354,8 +14359,8 @@
           <w:lang w:val="en-US"/>
         </w:rPr>
       </w:pPr>
-      <w:bookmarkStart w:id="10" w:name="_GoBack"/>
-      <w:bookmarkEnd w:id="10"/>
+      <w:bookmarkStart w:id="11" w:name="_GoBack"/>
+      <w:bookmarkEnd w:id="11"/>
       <w:r>
         <w:rPr>
           <w:rFonts w:eastAsia="宋体" w:cs="Times New Roman"/>
@@ -13547,8 +14552,8 @@
           <w:shd w:fill="auto" w:val="clear"/>
         </w:rPr>
       </w:pPr>
-      <w:bookmarkStart w:id="11" w:name="__RefHeading___Toc5518_1421093447"/>
-      <w:bookmarkEnd w:id="11"/>
+      <w:bookmarkStart w:id="12" w:name="__RefHeading___Toc5518_1421093447"/>
+      <w:bookmarkEnd w:id="12"/>
       <w:r>
         <w:rPr>
           <w:rFonts w:eastAsia="宋体" w:cs="宋体" w:ascii="Lato" w:hAnsi="Lato"/>
@@ -14329,8 +15334,8 @@
           <w:shd w:fill="auto" w:val="clear"/>
         </w:rPr>
       </w:pPr>
-      <w:bookmarkStart w:id="12" w:name="__RefHeading___Toc5520_1421093447"/>
-      <w:bookmarkEnd w:id="12"/>
+      <w:bookmarkStart w:id="13" w:name="__RefHeading___Toc5520_1421093447"/>
+      <w:bookmarkEnd w:id="13"/>
       <w:r>
         <w:rPr>
           <w:rFonts w:eastAsia="宋体" w:cs="宋体" w:ascii="Lato" w:hAnsi="Lato"/>
@@ -15045,8 +16050,8 @@
           <w:shd w:fill="auto" w:val="clear"/>
         </w:rPr>
       </w:pPr>
-      <w:bookmarkStart w:id="13" w:name="__RefHeading___Toc5522_1421093447"/>
-      <w:bookmarkEnd w:id="13"/>
+      <w:bookmarkStart w:id="14" w:name="__RefHeading___Toc5522_1421093447"/>
+      <w:bookmarkEnd w:id="14"/>
       <w:r>
         <w:rPr>
           <w:rFonts w:eastAsia="宋体" w:cs="宋体" w:ascii="Lato" w:hAnsi="Lato"/>
@@ -15314,8 +16319,8 @@
           <w:shd w:fill="auto" w:val="clear"/>
         </w:rPr>
       </w:pPr>
-      <w:bookmarkStart w:id="14" w:name="__RefHeading___Toc5524_1421093447"/>
-      <w:bookmarkEnd w:id="14"/>
+      <w:bookmarkStart w:id="15" w:name="__RefHeading___Toc5524_1421093447"/>
+      <w:bookmarkEnd w:id="15"/>
       <w:r>
         <w:rPr>
           <w:rFonts w:eastAsia="宋体" w:cs="宋体" w:ascii="Lato" w:hAnsi="Lato"/>
@@ -15717,8 +16722,8 @@
           <w:shd w:fill="auto" w:val="clear"/>
         </w:rPr>
       </w:pPr>
-      <w:bookmarkStart w:id="15" w:name="__RefHeading___Toc5526_1421093447"/>
-      <w:bookmarkEnd w:id="15"/>
+      <w:bookmarkStart w:id="16" w:name="__RefHeading___Toc5526_1421093447"/>
+      <w:bookmarkEnd w:id="16"/>
       <w:r>
         <w:rPr>
           <w:rFonts w:eastAsia="宋体" w:cs="宋体" w:ascii="Lato" w:hAnsi="Lato"/>
@@ -15879,8 +16884,8 @@
           <w:shd w:fill="auto" w:val="clear"/>
         </w:rPr>
       </w:pPr>
-      <w:bookmarkStart w:id="16" w:name="__RefHeading___Toc5528_1421093447"/>
-      <w:bookmarkEnd w:id="16"/>
+      <w:bookmarkStart w:id="17" w:name="__RefHeading___Toc5528_1421093447"/>
+      <w:bookmarkEnd w:id="17"/>
       <w:r>
         <w:rPr>
           <w:rFonts w:eastAsia="宋体" w:cs="宋体" w:ascii="Lato" w:hAnsi="Lato"/>
@@ -16255,8 +17260,8 @@
           <w:shd w:fill="auto" w:val="clear"/>
         </w:rPr>
       </w:pPr>
-      <w:bookmarkStart w:id="17" w:name="__RefHeading___Toc5530_1421093447"/>
-      <w:bookmarkEnd w:id="17"/>
+      <w:bookmarkStart w:id="18" w:name="__RefHeading___Toc5530_1421093447"/>
+      <w:bookmarkEnd w:id="18"/>
       <w:r>
         <w:rPr>
           <w:rFonts w:eastAsia="宋体" w:cs="宋体" w:ascii="Lato" w:hAnsi="Lato"/>
@@ -17282,7 +18287,7 @@
         </w:rPr>
         <w:t xml:space="preserve">git remote add origin </w:t>
       </w:r>
-      <w:hyperlink r:id="rId6">
+      <w:hyperlink r:id="rId12">
         <w:r>
           <w:rPr>
             <w:rStyle w:val="InternetLink"/>
@@ -17290,7 +18295,7 @@
           <w:t>https:</w:t>
         </w:r>
       </w:hyperlink>
-      <w:hyperlink r:id="rId7">
+      <w:hyperlink r:id="rId13">
         <w:r>
           <w:rPr>
             <w:rStyle w:val="InternetLink"/>
@@ -19488,8 +20493,8 @@
           <w:lang w:val="en-US" w:eastAsia="zh-CN"/>
         </w:rPr>
       </w:pPr>
-      <w:bookmarkStart w:id="18" w:name="__RefHeading___Toc2050_3466779962"/>
-      <w:bookmarkEnd w:id="18"/>
+      <w:bookmarkStart w:id="19" w:name="__RefHeading___Toc2050_3466779962"/>
+      <w:bookmarkEnd w:id="19"/>
       <w:r>
         <w:rPr>
           <w:rFonts w:eastAsia="宋体" w:cs="宋体" w:ascii="Lato" w:hAnsi="Lato"/>
@@ -20216,9 +21221,9 @@
           <w:shd w:fill="auto" w:val="clear"/>
         </w:rPr>
       </w:pPr>
-      <w:bookmarkStart w:id="19" w:name="__RefHeading___Toc5532_1421093447"/>
-      <w:bookmarkStart w:id="20" w:name="_Toc136313180"/>
-      <w:bookmarkEnd w:id="19"/>
+      <w:bookmarkStart w:id="20" w:name="__RefHeading___Toc5532_1421093447"/>
+      <w:bookmarkStart w:id="21" w:name="_Toc136313180"/>
+      <w:bookmarkEnd w:id="20"/>
       <w:r>
         <w:rPr>
           <w:rFonts w:eastAsia="宋体" w:cs="宋体" w:ascii="Lato" w:hAnsi="Lato"/>
@@ -20232,7 +21237,7 @@
         </w:rPr>
         <w:t>API Application P</w:t>
       </w:r>
-      <w:bookmarkEnd w:id="20"/>
+      <w:bookmarkEnd w:id="21"/>
       <w:r>
         <w:rPr>
           <w:rFonts w:eastAsia="宋体" w:cs="宋体" w:ascii="Lato" w:hAnsi="Lato"/>
@@ -20288,8 +21293,8 @@
           <w:shd w:fill="auto" w:val="clear"/>
         </w:rPr>
       </w:pPr>
-      <w:bookmarkStart w:id="21" w:name="__RefHeading___Toc5534_1421093447"/>
-      <w:bookmarkEnd w:id="21"/>
+      <w:bookmarkStart w:id="22" w:name="__RefHeading___Toc5534_1421093447"/>
+      <w:bookmarkEnd w:id="22"/>
       <w:r>
         <w:rPr>
           <w:rFonts w:eastAsia="宋体" w:cs="宋体" w:ascii="Lato" w:hAnsi="Lato"/>
@@ -20411,7 +21416,7 @@
                 <w:lang w:val="en-US" w:eastAsia="zh-CN"/>
               </w:rPr>
             </w:pPr>
-            <w:hyperlink r:id="rId8">
+            <w:hyperlink r:id="rId14">
               <w:r>
                 <w:rPr>
                   <w:rStyle w:val="InternetLink"/>
@@ -20442,7 +21447,7 @@
               <w:ind w:left="0" w:right="0" w:hanging="0"/>
               <w:rPr/>
             </w:pPr>
-            <w:hyperlink r:id="rId9">
+            <w:hyperlink r:id="rId15">
               <w:r>
                 <w:rPr>
                   <w:rStyle w:val="InternetLink"/>
@@ -20576,7 +21581,7 @@
               <w:ind w:left="0" w:right="0" w:hanging="0"/>
               <w:rPr/>
             </w:pPr>
-            <w:hyperlink r:id="rId10">
+            <w:hyperlink r:id="rId16">
               <w:r>
                 <w:rPr>
                   <w:rStyle w:val="InternetLink"/>
@@ -20594,7 +21599,7 @@
               <w:ind w:left="0" w:right="0" w:hanging="0"/>
               <w:rPr/>
             </w:pPr>
-            <w:hyperlink r:id="rId11">
+            <w:hyperlink r:id="rId17">
               <w:r>
                 <w:rPr>
                   <w:rStyle w:val="InternetLink"/>
@@ -20612,7 +21617,7 @@
               <w:ind w:left="0" w:right="0" w:hanging="0"/>
               <w:rPr/>
             </w:pPr>
-            <w:hyperlink r:id="rId12">
+            <w:hyperlink r:id="rId18">
               <w:r>
                 <w:rPr>
                   <w:rStyle w:val="InternetLink"/>
@@ -20647,7 +21652,7 @@
                 <w:lang w:val="en-US" w:eastAsia="zh-CN"/>
               </w:rPr>
             </w:pPr>
-            <w:hyperlink r:id="rId13">
+            <w:hyperlink r:id="rId19">
               <w:r>
                 <w:rPr>
                   <w:rStyle w:val="InternetLink"/>
@@ -20711,7 +21716,7 @@
                 <w:lang w:val="en-US" w:eastAsia="zh-CN"/>
               </w:rPr>
             </w:pPr>
-            <w:hyperlink r:id="rId14">
+            <w:hyperlink r:id="rId20">
               <w:r>
                 <w:rPr>
                   <w:rStyle w:val="InternetLink"/>
@@ -20763,7 +21768,7 @@
                 <w:lang w:val="en-US" w:eastAsia="zh-CN"/>
               </w:rPr>
             </w:pPr>
-            <w:hyperlink r:id="rId15">
+            <w:hyperlink r:id="rId21">
               <w:r>
                 <w:rPr>
                   <w:rStyle w:val="InternetLink"/>
@@ -20845,7 +21850,7 @@
               </w:rPr>
               <w:t>l</w:t>
             </w:r>
-            <w:hyperlink r:id="rId16">
+            <w:hyperlink r:id="rId22">
               <w:r>
                 <w:rPr>
                   <w:rStyle w:val="InternetLink"/>
@@ -20866,7 +21871,7 @@
                 <w:t>eanardo(</w:t>
               </w:r>
             </w:hyperlink>
-            <w:hyperlink r:id="rId17">
+            <w:hyperlink r:id="rId23">
               <w:r>
                 <w:rPr>
                   <w:rStyle w:val="InternetLink"/>
@@ -20887,7 +21892,7 @@
                 <w:t xml:space="preserve">AI </w:t>
               </w:r>
             </w:hyperlink>
-            <w:hyperlink r:id="rId18">
+            <w:hyperlink r:id="rId24">
               <w:r>
                 <w:rPr>
                   <w:rStyle w:val="InternetLink"/>
@@ -20933,7 +21938,7 @@
                 <w:lang w:val="en-US" w:eastAsia="zh-CN"/>
               </w:rPr>
             </w:pPr>
-            <w:hyperlink r:id="rId19">
+            <w:hyperlink r:id="rId25">
               <w:r>
                 <w:rPr>
                   <w:rStyle w:val="InternetLink"/>
@@ -20997,7 +22002,7 @@
                 <w:lang w:val="en-US" w:eastAsia="zh-CN"/>
               </w:rPr>
             </w:pPr>
-            <w:hyperlink r:id="rId20">
+            <w:hyperlink r:id="rId26">
               <w:r>
                 <w:rPr>
                   <w:rStyle w:val="InternetLink"/>
@@ -21063,7 +22068,7 @@
                 <w:lang w:val="en-US" w:eastAsia="zh-CN"/>
               </w:rPr>
             </w:pPr>
-            <w:hyperlink r:id="rId21">
+            <w:hyperlink r:id="rId27">
               <w:r>
                 <w:rPr>
                   <w:rStyle w:val="InternetLink"/>
@@ -21134,8 +22139,8 @@
                 <w:lang w:val="en-US" w:eastAsia="zh-CN"/>
               </w:rPr>
             </w:pPr>
-            <w:bookmarkStart w:id="22" w:name="__RefHeading___Toc5536_14210934471"/>
-            <w:bookmarkEnd w:id="22"/>
+            <w:bookmarkStart w:id="23" w:name="__RefHeading___Toc5536_14210934471"/>
+            <w:bookmarkEnd w:id="23"/>
             <w:r>
               <w:rPr>
                 <w:rFonts w:eastAsia="Times New Roman" w:cs="Times New Roman" w:ascii="Verdana" w:hAnsi="Verdana"/>
@@ -21187,7 +22192,7 @@
                 <w:lang w:val="en-US" w:eastAsia="zh-CN"/>
               </w:rPr>
             </w:pPr>
-            <w:hyperlink r:id="rId22">
+            <w:hyperlink r:id="rId28">
               <w:r>
                 <w:rPr>
                   <w:rStyle w:val="InternetLink"/>
@@ -21208,7 +22213,7 @@
                 <w:t xml:space="preserve">CSS </w:t>
               </w:r>
             </w:hyperlink>
-            <w:hyperlink r:id="rId23">
+            <w:hyperlink r:id="rId29">
               <w:r>
                 <w:rPr>
                   <w:rStyle w:val="InternetLink"/>
@@ -21247,7 +22252,7 @@
               </w:rPr>
               <w:t xml:space="preserve"> </w:t>
             </w:r>
-            <w:hyperlink r:id="rId24">
+            <w:hyperlink r:id="rId30">
               <w:r>
                 <w:rPr>
                   <w:rStyle w:val="InternetLink"/>
@@ -21268,7 +22273,7 @@
                 <w:t>Generator</w:t>
               </w:r>
             </w:hyperlink>
-            <w:hyperlink r:id="rId25">
+            <w:hyperlink r:id="rId31">
               <w:r>
                 <w:rPr>
                   <w:rStyle w:val="InternetLink"/>
@@ -21322,7 +22327,7 @@
                 <w:lang w:val="en-US" w:eastAsia="zh-CN"/>
               </w:rPr>
             </w:pPr>
-            <w:hyperlink r:id="rId26">
+            <w:hyperlink r:id="rId32">
               <w:r>
                 <w:rPr>
                   <w:rStyle w:val="InternetLink"/>
@@ -21446,8 +22451,8 @@
           <w:shd w:fill="auto" w:val="clear"/>
         </w:rPr>
       </w:pPr>
-      <w:bookmarkStart w:id="23" w:name="__RefHeading___Toc5538_1421093447"/>
-      <w:bookmarkEnd w:id="23"/>
+      <w:bookmarkStart w:id="24" w:name="__RefHeading___Toc5538_1421093447"/>
+      <w:bookmarkEnd w:id="24"/>
       <w:r>
         <w:rPr>
           <w:rFonts w:eastAsia="宋体" w:cs="宋体" w:ascii="Lato" w:hAnsi="Lato"/>
@@ -21485,7 +22490,7 @@
           <w:lang w:val="en-US" w:eastAsia="zh-CN"/>
         </w:rPr>
       </w:pPr>
-      <w:hyperlink r:id="rId27">
+      <w:hyperlink r:id="rId33">
         <w:r>
           <w:rPr>
             <w:rStyle w:val="InternetLink"/>
@@ -21532,7 +22537,7 @@
         <w:jc w:val="left"/>
         <w:rPr/>
       </w:pPr>
-      <w:hyperlink r:id="rId28">
+      <w:hyperlink r:id="rId34">
         <w:r>
           <w:rPr>
             <w:rStyle w:val="InternetLink"/>
@@ -21584,7 +22589,7 @@
         <w:jc w:val="left"/>
         <w:rPr/>
       </w:pPr>
-      <w:hyperlink r:id="rId29">
+      <w:hyperlink r:id="rId35">
         <w:r>
           <w:rPr>
             <w:rStyle w:val="InternetLink"/>
@@ -21636,7 +22641,7 @@
         <w:jc w:val="left"/>
         <w:rPr/>
       </w:pPr>
-      <w:hyperlink r:id="rId30">
+      <w:hyperlink r:id="rId36">
         <w:r>
           <w:rPr>
             <w:rStyle w:val="InternetLink"/>
@@ -21676,7 +22681,7 @@
         <w:jc w:val="left"/>
         <w:rPr/>
       </w:pPr>
-      <w:hyperlink r:id="rId31">
+      <w:hyperlink r:id="rId37">
         <w:r>
           <w:rPr>
             <w:rStyle w:val="InternetLink"/>
@@ -22361,7 +23366,7 @@
     <w:pPr>
       <w:widowControl/>
       <w:suppressAutoHyphens w:val="true"/>
-      <w:overflowPunct w:val="false"/>
+      <w:overflowPunct w:val="true"/>
       <w:bidi w:val="0"/>
       <w:spacing w:lineRule="auto" w:line="276" w:before="0" w:after="200"/>
       <w:jc w:val="left"/>

</xml_diff>